<commit_message>
[RCPUB] A little more work on the upgrader.
</commit_message>
<xml_diff>
--- a/Specs.docx
+++ b/Specs.docx
@@ -1,6 +1,6 @@
 
 <file path=word/document.xml><?xml version="1.0" encoding="utf-8"?>
-<w:document xmlns:wpc="http://schemas.microsoft.com/office/word/2010/wordprocessingCanvas" xmlns:mc="http://schemas.openxmlformats.org/markup-compatibility/2006" xmlns:o="urn:schemas-microsoft-com:office:office" xmlns:r="http://schemas.openxmlformats.org/officeDocument/2006/relationships" xmlns:m="http://schemas.openxmlformats.org/officeDocument/2006/math" xmlns:v="urn:schemas-microsoft-com:vml" xmlns:wp14="http://schemas.microsoft.com/office/word/2010/wordprocessingDrawing" xmlns:wp="http://schemas.openxmlformats.org/drawingml/2006/wordprocessingDrawing" xmlns:w10="urn:schemas-microsoft-com:office:word" xmlns:w="http://schemas.openxmlformats.org/wordprocessingml/2006/main" xmlns:w14="http://schemas.microsoft.com/office/word/2010/wordml" xmlns:wpg="http://schemas.microsoft.com/office/word/2010/wordprocessingGroup" xmlns:wpi="http://schemas.microsoft.com/office/word/2010/wordprocessingInk" xmlns:wne="http://schemas.microsoft.com/office/word/2006/wordml" xmlns:wps="http://schemas.microsoft.com/office/word/2010/wordprocessingShape" mc:Ignorable="w14 wp14">
+<w:document xmlns:wpc="http://schemas.microsoft.com/office/word/2010/wordprocessingCanvas" xmlns:mc="http://schemas.openxmlformats.org/markup-compatibility/2006" xmlns:o="urn:schemas-microsoft-com:office:office" xmlns:r="http://schemas.openxmlformats.org/officeDocument/2006/relationships" xmlns:m="http://schemas.openxmlformats.org/officeDocument/2006/math" xmlns:v="urn:schemas-microsoft-com:vml" xmlns:wp14="http://schemas.microsoft.com/office/word/2010/wordprocessingDrawing" xmlns:wp="http://schemas.openxmlformats.org/drawingml/2006/wordprocessingDrawing" xmlns:w10="urn:schemas-microsoft-com:office:word" xmlns:w="http://schemas.openxmlformats.org/wordprocessingml/2006/main" xmlns:w14="http://schemas.microsoft.com/office/word/2010/wordml" xmlns:w15="http://schemas.microsoft.com/office/word/2012/wordml" xmlns:wpg="http://schemas.microsoft.com/office/word/2010/wordprocessingGroup" xmlns:wpi="http://schemas.microsoft.com/office/word/2010/wordprocessingInk" xmlns:wne="http://schemas.microsoft.com/office/word/2006/wordml" xmlns:wps="http://schemas.microsoft.com/office/word/2010/wordprocessingShape" mc:Ignorable="w14 w15 wp14">
   <w:body>
     <w:p>
       <w:pPr>
@@ -834,10 +834,7 @@
       </w:pPr>
       <w:r>
         <w:lastRenderedPageBreak/>
-        <w:t>RC Publisher 2</w:t>
-      </w:r>
-      <w:r>
-        <w:t xml:space="preserve"> (This Supersedes the Above)</w:t>
+        <w:t>RC Publisher 2 (This Supersedes the Above)</w:t>
       </w:r>
     </w:p>
     <w:p>
@@ -847,90 +844,129 @@
       <w:r>
         <w:t>Specifications</w:t>
       </w:r>
+    </w:p>
+    <w:p>
+      <w:r>
+        <w:t>RC Publisher 2 is to be a Wiki type web experience, though not in the traditional sense as it is not intended for public modification. It is meant to be an easy way for website administrators to add and delete content.</w:t>
+      </w:r>
+    </w:p>
+    <w:p>
+      <w:r>
+        <w:t>The site is divided into two main parts, with some additional features. The two main features are pages and files. The additional features include a news feed.</w:t>
+      </w:r>
+    </w:p>
+    <w:p>
+      <w:pPr>
+        <w:pStyle w:val="Heading2"/>
+      </w:pPr>
+      <w:r>
+        <w:t>Pages</w:t>
+      </w:r>
+    </w:p>
+    <w:p>
+      <w:r>
+        <w:t>Pages are the brunt of the website. A page is defined by text which contains a basic markup language. Pages may imbed certain types of files (such as images). A complete history of each page is stored in case a previous revision needs to be restored. Each page may be commented on. Pages may be deleted, but this merely makes them inaccessible, the entire history is still maintained and they may be restored. Comments may be deleted and otherwise moderated. Deleted comments cannot be restored.</w:t>
+      </w:r>
+    </w:p>
+    <w:p>
+      <w:pPr>
+        <w:pStyle w:val="Heading2"/>
+      </w:pPr>
+      <w:r>
+        <w:t>Files</w:t>
+      </w:r>
+    </w:p>
+    <w:p>
+      <w:r>
+        <w:t>Any type of file may be uploaded. Most likely image files will be uploaded. A file may also be pulled from another site and then stored locally. A file may also be replaced by a new version of the file or deleted. A history of each file is not maintained. Images and other file types may be embedded into a page. Files are stored in a special files directory, the path to a file is given by the /f/i/filename.ext (first two letters for path, followed by the full name of the filename). Files must be at least three characters long before the extension. All filenames are converted to lower case when they are uploaded. Any references to files is also converted to lower case. All files are referred to by their filename, the actual path is irrelevant and exists only to speed up loading a file from the file system.</w:t>
+      </w:r>
+    </w:p>
+    <w:p>
+      <w:pPr>
+        <w:pStyle w:val="Heading2"/>
+      </w:pPr>
+      <w:r>
+        <w:t>News Feed</w:t>
+      </w:r>
+    </w:p>
+    <w:p>
+      <w:r>
+        <w:t>The news feed is meant to be an aggregate of news stories. New news stories may be posted, and a list of news stores may be displayed on a page.</w:t>
+      </w:r>
+    </w:p>
+    <w:p>
+      <w:pPr>
+        <w:pStyle w:val="Heading1"/>
+      </w:pPr>
+      <w:r>
+        <w:t>Database Tables</w:t>
+      </w:r>
+    </w:p>
+    <w:p>
+      <w:pPr>
+        <w:pStyle w:val="Heading2"/>
+      </w:pPr>
+      <w:r>
+        <w:t>Page Table</w:t>
+      </w:r>
+    </w:p>
+    <w:p>
+      <w:r>
+        <w:t>The page table is a list of all pages that are available or ever have been available. It does not actually contain page data, instead it contains a reference to the page ID as well as the “current” version of the page. This contains the page slug.</w:t>
+      </w:r>
+    </w:p>
+    <w:p>
+      <w:pPr>
+        <w:pStyle w:val="Heading3"/>
+      </w:pPr>
+      <w:proofErr w:type="spellStart"/>
+      <w:proofErr w:type="gramStart"/>
+      <w:r>
+        <w:t>tblPages</w:t>
+      </w:r>
+      <w:proofErr w:type="spellEnd"/>
+      <w:proofErr w:type="gramEnd"/>
+    </w:p>
+    <w:p>
+      <w:pPr>
+        <w:pStyle w:val="ListParagraph"/>
+        <w:numPr>
+          <w:ilvl w:val="0"/>
+          <w:numId w:val="5"/>
+        </w:numPr>
+        <w:spacing w:after="200" w:line="276" w:lineRule="auto"/>
+      </w:pPr>
+      <w:r>
+        <w:t>id</w:t>
+      </w:r>
+    </w:p>
+    <w:p>
+      <w:pPr>
+        <w:pStyle w:val="ListParagraph"/>
+        <w:numPr>
+          <w:ilvl w:val="0"/>
+          <w:numId w:val="5"/>
+        </w:numPr>
+        <w:spacing w:after="200" w:line="276" w:lineRule="auto"/>
+      </w:pPr>
+      <w:r>
+        <w:t>txtSlug</w:t>
+      </w:r>
+    </w:p>
+    <w:p>
+      <w:pPr>
+        <w:pStyle w:val="ListParagraph"/>
+        <w:numPr>
+          <w:ilvl w:val="0"/>
+          <w:numId w:val="5"/>
+        </w:numPr>
+        <w:spacing w:after="200" w:line="276" w:lineRule="auto"/>
+      </w:pPr>
       <w:bookmarkStart w:id="0" w:name="_GoBack"/>
       <w:bookmarkEnd w:id="0"/>
-    </w:p>
-    <w:p>
-      <w:r>
-        <w:t>RC Publisher 2 is to be a Wiki type web experience, though not in the traditional sense as it is not intended for public modification. It is meant to be an easy way for website administrators to add and delete content.</w:t>
-      </w:r>
-    </w:p>
-    <w:p>
-      <w:r>
-        <w:t>The site is divided into two main parts, with some additional features. The two main features are pages and files. The additional features include a news feed.</w:t>
-      </w:r>
-    </w:p>
-    <w:p>
-      <w:pPr>
-        <w:pStyle w:val="Heading2"/>
-      </w:pPr>
-      <w:r>
-        <w:t>Pages</w:t>
-      </w:r>
-    </w:p>
-    <w:p>
-      <w:r>
-        <w:t>Pages are the brunt of the website. A page is defined by text which contains a basic markup language. Pages may imbed certain types of files (such as images). A complete history of each page is stored in case a previous revision needs to be restored. Each page may be commented on. Pages may be deleted, but this merely makes them inaccessible, the entire history is still maintained and they may be restored. Comments may be deleted and otherwise moderated. Deleted comments cannot be restored.</w:t>
-      </w:r>
-    </w:p>
-    <w:p>
-      <w:pPr>
-        <w:pStyle w:val="Heading2"/>
-      </w:pPr>
-      <w:r>
-        <w:t>Files</w:t>
-      </w:r>
-    </w:p>
-    <w:p>
-      <w:r>
-        <w:t>Any type of file may be uploaded. Most likely image files will be uploaded. A file may also be pulled from another site and then stored locally. A file may also be replaced by a new version of the file or deleted. A history of each file is not maintained. Images and other file types may be embedded into a page. Files are stored in a special files directory, the path to a file is given by the /f/i/filename.ext (first two letters for path, followed by the full name of the filename). Files must be at least three characters long before the extension. All filenames are converted to lower case when they are uploaded. Any references to files is also converted to lower case. All files are referred to by their filename, the actual path is irrelevant and exists only to speed up loading a file from the file system.</w:t>
-      </w:r>
-    </w:p>
-    <w:p>
-      <w:pPr>
-        <w:pStyle w:val="Heading2"/>
-      </w:pPr>
-      <w:r>
-        <w:t>News Feed</w:t>
-      </w:r>
-    </w:p>
-    <w:p>
-      <w:r>
-        <w:t>The news feed is meant to be an aggregate of news stories. New news stories may be posted, and a list of news stores may be displayed on a page.</w:t>
-      </w:r>
-    </w:p>
-    <w:p>
-      <w:pPr>
-        <w:pStyle w:val="Heading1"/>
-      </w:pPr>
-      <w:r>
-        <w:t>Database Tables</w:t>
-      </w:r>
-    </w:p>
-    <w:p>
-      <w:pPr>
-        <w:pStyle w:val="Heading2"/>
-      </w:pPr>
-      <w:r>
-        <w:t>Page Table</w:t>
-      </w:r>
-    </w:p>
-    <w:p>
-      <w:r>
-        <w:t>The page table is a list of all pages that are available or ever have been available. It does not actually contain page data, instead it contains a reference to the page ID as well as the “current” version of the page. This contains the page slug.</w:t>
-      </w:r>
-    </w:p>
-    <w:p>
-      <w:pPr>
-        <w:pStyle w:val="Heading3"/>
-      </w:pPr>
-      <w:proofErr w:type="spellStart"/>
-      <w:proofErr w:type="gramStart"/>
-      <w:r>
-        <w:t>tblPages</w:t>
-      </w:r>
-      <w:proofErr w:type="spellEnd"/>
-      <w:proofErr w:type="gramEnd"/>
+      <w:r>
+        <w:t>idVersion_Current</w:t>
+      </w:r>
     </w:p>
     <w:p>
       <w:pPr>
@@ -942,60 +978,11 @@
         <w:spacing w:after="200" w:line="276" w:lineRule="auto"/>
       </w:pPr>
       <w:r>
-        <w:t>id</w:t>
-      </w:r>
-    </w:p>
-    <w:p>
-      <w:pPr>
-        <w:pStyle w:val="ListParagraph"/>
-        <w:numPr>
-          <w:ilvl w:val="0"/>
-          <w:numId w:val="5"/>
-        </w:numPr>
-        <w:spacing w:after="200" w:line="276" w:lineRule="auto"/>
-      </w:pPr>
-      <w:r>
-        <w:t>txtSlug</w:t>
-      </w:r>
-    </w:p>
-    <w:p>
-      <w:pPr>
-        <w:pStyle w:val="ListParagraph"/>
-        <w:numPr>
-          <w:ilvl w:val="0"/>
-          <w:numId w:val="5"/>
-        </w:numPr>
-        <w:spacing w:after="200" w:line="276" w:lineRule="auto"/>
-      </w:pPr>
-      <w:r>
-        <w:t>idPage</w:t>
-      </w:r>
-    </w:p>
-    <w:p>
-      <w:pPr>
-        <w:pStyle w:val="ListParagraph"/>
-        <w:numPr>
-          <w:ilvl w:val="0"/>
-          <w:numId w:val="5"/>
-        </w:numPr>
-        <w:spacing w:after="200" w:line="276" w:lineRule="auto"/>
-      </w:pPr>
-      <w:r>
-        <w:t>idVersion_Current</w:t>
-      </w:r>
-    </w:p>
-    <w:p>
-      <w:pPr>
-        <w:pStyle w:val="ListParagraph"/>
-        <w:numPr>
-          <w:ilvl w:val="0"/>
-          <w:numId w:val="5"/>
-        </w:numPr>
-        <w:spacing w:after="200" w:line="276" w:lineRule="auto"/>
-      </w:pPr>
-      <w:r>
         <w:lastRenderedPageBreak/>
-        <w:t>txtTextHTML (This is a formatted version of tblPageHistory::txtPage, that is convered from RC markup to html).</w:t>
+        <w:t>txtBodyHTMLCache</w:t>
+      </w:r>
+      <w:r>
+        <w:t xml:space="preserve"> (This is a formatted version of tblPageHistory::txtPage, that is convered from RC markup to html).</w:t>
       </w:r>
     </w:p>
     <w:p>
@@ -1375,7 +1362,7 @@
 </file>
 
 <file path=word/numbering.xml><?xml version="1.0" encoding="utf-8"?>
-<w:numbering xmlns:wpc="http://schemas.microsoft.com/office/word/2010/wordprocessingCanvas" xmlns:mc="http://schemas.openxmlformats.org/markup-compatibility/2006" xmlns:o="urn:schemas-microsoft-com:office:office" xmlns:r="http://schemas.openxmlformats.org/officeDocument/2006/relationships" xmlns:m="http://schemas.openxmlformats.org/officeDocument/2006/math" xmlns:v="urn:schemas-microsoft-com:vml" xmlns:wp14="http://schemas.microsoft.com/office/word/2010/wordprocessingDrawing" xmlns:wp="http://schemas.openxmlformats.org/drawingml/2006/wordprocessingDrawing" xmlns:w10="urn:schemas-microsoft-com:office:word" xmlns:w="http://schemas.openxmlformats.org/wordprocessingml/2006/main" xmlns:w14="http://schemas.microsoft.com/office/word/2010/wordml" xmlns:wpg="http://schemas.microsoft.com/office/word/2010/wordprocessingGroup" xmlns:wpi="http://schemas.microsoft.com/office/word/2010/wordprocessingInk" xmlns:wne="http://schemas.microsoft.com/office/word/2006/wordml" xmlns:wps="http://schemas.microsoft.com/office/word/2010/wordprocessingShape" mc:Ignorable="w14 wp14">
+<w:numbering xmlns:wpc="http://schemas.microsoft.com/office/word/2010/wordprocessingCanvas" xmlns:mc="http://schemas.openxmlformats.org/markup-compatibility/2006" xmlns:o="urn:schemas-microsoft-com:office:office" xmlns:r="http://schemas.openxmlformats.org/officeDocument/2006/relationships" xmlns:m="http://schemas.openxmlformats.org/officeDocument/2006/math" xmlns:v="urn:schemas-microsoft-com:vml" xmlns:wp14="http://schemas.microsoft.com/office/word/2010/wordprocessingDrawing" xmlns:wp="http://schemas.openxmlformats.org/drawingml/2006/wordprocessingDrawing" xmlns:w10="urn:schemas-microsoft-com:office:word" xmlns:w="http://schemas.openxmlformats.org/wordprocessingml/2006/main" xmlns:w14="http://schemas.microsoft.com/office/word/2010/wordml" xmlns:w15="http://schemas.microsoft.com/office/word/2012/wordml" xmlns:wpg="http://schemas.microsoft.com/office/word/2010/wordprocessingGroup" xmlns:wpi="http://schemas.microsoft.com/office/word/2010/wordprocessingInk" xmlns:wne="http://schemas.microsoft.com/office/word/2006/wordml" xmlns:wps="http://schemas.microsoft.com/office/word/2010/wordprocessingShape" mc:Ignorable="w14 w15 wp14">
   <w:abstractNum w:abstractNumId="0">
     <w:nsid w:val="05C50E8A"/>
     <w:multiLevelType w:val="hybridMultilevel"/>
@@ -2424,7 +2411,7 @@
 </file>
 
 <file path=word/styles.xml><?xml version="1.0" encoding="utf-8"?>
-<w:styles xmlns:mc="http://schemas.openxmlformats.org/markup-compatibility/2006" xmlns:r="http://schemas.openxmlformats.org/officeDocument/2006/relationships" xmlns:w="http://schemas.openxmlformats.org/wordprocessingml/2006/main" xmlns:w14="http://schemas.microsoft.com/office/word/2010/wordml" mc:Ignorable="w14">
+<w:styles xmlns:mc="http://schemas.openxmlformats.org/markup-compatibility/2006" xmlns:r="http://schemas.openxmlformats.org/officeDocument/2006/relationships" xmlns:w="http://schemas.openxmlformats.org/wordprocessingml/2006/main" xmlns:w14="http://schemas.microsoft.com/office/word/2010/wordml" xmlns:w15="http://schemas.microsoft.com/office/word/2012/wordml" mc:Ignorable="w14 w15">
   <w:docDefaults>
     <w:rPrDefault>
       <w:rPr>
@@ -2440,144 +2427,378 @@
       </w:pPr>
     </w:pPrDefault>
   </w:docDefaults>
-  <w:latentStyles w:defLockedState="0" w:defUIPriority="99" w:defSemiHidden="1" w:defUnhideWhenUsed="1" w:defQFormat="0" w:count="267">
-    <w:lsdException w:name="Normal" w:semiHidden="0" w:uiPriority="0" w:unhideWhenUsed="0" w:qFormat="1"/>
-    <w:lsdException w:name="heading 1" w:semiHidden="0" w:uiPriority="9" w:unhideWhenUsed="0" w:qFormat="1"/>
-    <w:lsdException w:name="heading 2" w:uiPriority="9" w:qFormat="1"/>
-    <w:lsdException w:name="heading 3" w:uiPriority="9" w:qFormat="1"/>
-    <w:lsdException w:name="heading 4" w:uiPriority="9" w:qFormat="1"/>
-    <w:lsdException w:name="heading 5" w:uiPriority="9" w:qFormat="1"/>
-    <w:lsdException w:name="heading 6" w:uiPriority="9" w:qFormat="1"/>
-    <w:lsdException w:name="heading 7" w:uiPriority="9" w:qFormat="1"/>
-    <w:lsdException w:name="heading 8" w:uiPriority="9" w:qFormat="1"/>
-    <w:lsdException w:name="heading 9" w:uiPriority="9" w:qFormat="1"/>
-    <w:lsdException w:name="toc 1" w:uiPriority="39"/>
-    <w:lsdException w:name="toc 2" w:uiPriority="39"/>
-    <w:lsdException w:name="toc 3" w:uiPriority="39"/>
-    <w:lsdException w:name="toc 4" w:uiPriority="39"/>
-    <w:lsdException w:name="toc 5" w:uiPriority="39"/>
-    <w:lsdException w:name="toc 6" w:uiPriority="39"/>
-    <w:lsdException w:name="toc 7" w:uiPriority="39"/>
-    <w:lsdException w:name="toc 8" w:uiPriority="39"/>
-    <w:lsdException w:name="toc 9" w:uiPriority="39"/>
-    <w:lsdException w:name="caption" w:uiPriority="35" w:qFormat="1"/>
-    <w:lsdException w:name="Title" w:semiHidden="0" w:uiPriority="10" w:unhideWhenUsed="0" w:qFormat="1"/>
-    <w:lsdException w:name="Default Paragraph Font" w:uiPriority="1"/>
-    <w:lsdException w:name="Subtitle" w:semiHidden="0" w:uiPriority="11" w:unhideWhenUsed="0" w:qFormat="1"/>
-    <w:lsdException w:name="Strong" w:semiHidden="0" w:uiPriority="22" w:unhideWhenUsed="0" w:qFormat="1"/>
-    <w:lsdException w:name="Emphasis" w:semiHidden="0" w:uiPriority="20" w:unhideWhenUsed="0" w:qFormat="1"/>
-    <w:lsdException w:name="Table Grid" w:semiHidden="0" w:uiPriority="59" w:unhideWhenUsed="0"/>
-    <w:lsdException w:name="Placeholder Text" w:unhideWhenUsed="0"/>
-    <w:lsdException w:name="No Spacing" w:semiHidden="0" w:uiPriority="1" w:unhideWhenUsed="0" w:qFormat="1"/>
-    <w:lsdException w:name="Light Shading" w:semiHidden="0" w:uiPriority="60" w:unhideWhenUsed="0"/>
-    <w:lsdException w:name="Light List" w:semiHidden="0" w:uiPriority="61" w:unhideWhenUsed="0"/>
-    <w:lsdException w:name="Light Grid" w:semiHidden="0" w:uiPriority="62" w:unhideWhenUsed="0"/>
-    <w:lsdException w:name="Medium Shading 1" w:semiHidden="0" w:uiPriority="63" w:unhideWhenUsed="0"/>
-    <w:lsdException w:name="Medium Shading 2" w:semiHidden="0" w:uiPriority="64" w:unhideWhenUsed="0"/>
-    <w:lsdException w:name="Medium List 1" w:semiHidden="0" w:uiPriority="65" w:unhideWhenUsed="0"/>
-    <w:lsdException w:name="Medium List 2" w:semiHidden="0" w:uiPriority="66" w:unhideWhenUsed="0"/>
-    <w:lsdException w:name="Medium Grid 1" w:semiHidden="0" w:uiPriority="67" w:unhideWhenUsed="0"/>
-    <w:lsdException w:name="Medium Grid 2" w:semiHidden="0" w:uiPriority="68" w:unhideWhenUsed="0"/>
-    <w:lsdException w:name="Medium Grid 3" w:semiHidden="0" w:uiPriority="69" w:unhideWhenUsed="0"/>
-    <w:lsdException w:name="Dark List" w:semiHidden="0" w:uiPriority="70" w:unhideWhenUsed="0"/>
-    <w:lsdException w:name="Colorful Shading" w:semiHidden="0" w:uiPriority="71" w:unhideWhenUsed="0"/>
-    <w:lsdException w:name="Colorful List" w:semiHidden="0" w:uiPriority="72" w:unhideWhenUsed="0"/>
-    <w:lsdException w:name="Colorful Grid" w:semiHidden="0" w:uiPriority="73" w:unhideWhenUsed="0"/>
-    <w:lsdException w:name="Light Shading Accent 1" w:semiHidden="0" w:uiPriority="60" w:unhideWhenUsed="0"/>
-    <w:lsdException w:name="Light List Accent 1" w:semiHidden="0" w:uiPriority="61" w:unhideWhenUsed="0"/>
-    <w:lsdException w:name="Light Grid Accent 1" w:semiHidden="0" w:uiPriority="62" w:unhideWhenUsed="0"/>
-    <w:lsdException w:name="Medium Shading 1 Accent 1" w:semiHidden="0" w:uiPriority="63" w:unhideWhenUsed="0"/>
-    <w:lsdException w:name="Medium Shading 2 Accent 1" w:semiHidden="0" w:uiPriority="64" w:unhideWhenUsed="0"/>
-    <w:lsdException w:name="Medium List 1 Accent 1" w:semiHidden="0" w:uiPriority="65" w:unhideWhenUsed="0"/>
-    <w:lsdException w:name="Revision" w:unhideWhenUsed="0"/>
-    <w:lsdException w:name="List Paragraph" w:semiHidden="0" w:uiPriority="34" w:unhideWhenUsed="0" w:qFormat="1"/>
-    <w:lsdException w:name="Quote" w:semiHidden="0" w:uiPriority="29" w:unhideWhenUsed="0" w:qFormat="1"/>
-    <w:lsdException w:name="Intense Quote" w:semiHidden="0" w:uiPriority="30" w:unhideWhenUsed="0" w:qFormat="1"/>
-    <w:lsdException w:name="Medium List 2 Accent 1" w:semiHidden="0" w:uiPriority="66" w:unhideWhenUsed="0"/>
-    <w:lsdException w:name="Medium Grid 1 Accent 1" w:semiHidden="0" w:uiPriority="67" w:unhideWhenUsed="0"/>
-    <w:lsdException w:name="Medium Grid 2 Accent 1" w:semiHidden="0" w:uiPriority="68" w:unhideWhenUsed="0"/>
-    <w:lsdException w:name="Medium Grid 3 Accent 1" w:semiHidden="0" w:uiPriority="69" w:unhideWhenUsed="0"/>
-    <w:lsdException w:name="Dark List Accent 1" w:semiHidden="0" w:uiPriority="70" w:unhideWhenUsed="0"/>
-    <w:lsdException w:name="Colorful Shading Accent 1" w:semiHidden="0" w:uiPriority="71" w:unhideWhenUsed="0"/>
-    <w:lsdException w:name="Colorful List Accent 1" w:semiHidden="0" w:uiPriority="72" w:unhideWhenUsed="0"/>
-    <w:lsdException w:name="Colorful Grid Accent 1" w:semiHidden="0" w:uiPriority="73" w:unhideWhenUsed="0"/>
-    <w:lsdException w:name="Light Shading Accent 2" w:semiHidden="0" w:uiPriority="60" w:unhideWhenUsed="0"/>
-    <w:lsdException w:name="Light List Accent 2" w:semiHidden="0" w:uiPriority="61" w:unhideWhenUsed="0"/>
-    <w:lsdException w:name="Light Grid Accent 2" w:semiHidden="0" w:uiPriority="62" w:unhideWhenUsed="0"/>
-    <w:lsdException w:name="Medium Shading 1 Accent 2" w:semiHidden="0" w:uiPriority="63" w:unhideWhenUsed="0"/>
-    <w:lsdException w:name="Medium Shading 2 Accent 2" w:semiHidden="0" w:uiPriority="64" w:unhideWhenUsed="0"/>
-    <w:lsdException w:name="Medium List 1 Accent 2" w:semiHidden="0" w:uiPriority="65" w:unhideWhenUsed="0"/>
-    <w:lsdException w:name="Medium List 2 Accent 2" w:semiHidden="0" w:uiPriority="66" w:unhideWhenUsed="0"/>
-    <w:lsdException w:name="Medium Grid 1 Accent 2" w:semiHidden="0" w:uiPriority="67" w:unhideWhenUsed="0"/>
-    <w:lsdException w:name="Medium Grid 2 Accent 2" w:semiHidden="0" w:uiPriority="68" w:unhideWhenUsed="0"/>
-    <w:lsdException w:name="Medium Grid 3 Accent 2" w:semiHidden="0" w:uiPriority="69" w:unhideWhenUsed="0"/>
-    <w:lsdException w:name="Dark List Accent 2" w:semiHidden="0" w:uiPriority="70" w:unhideWhenUsed="0"/>
-    <w:lsdException w:name="Colorful Shading Accent 2" w:semiHidden="0" w:uiPriority="71" w:unhideWhenUsed="0"/>
-    <w:lsdException w:name="Colorful List Accent 2" w:semiHidden="0" w:uiPriority="72" w:unhideWhenUsed="0"/>
-    <w:lsdException w:name="Colorful Grid Accent 2" w:semiHidden="0" w:uiPriority="73" w:unhideWhenUsed="0"/>
-    <w:lsdException w:name="Light Shading Accent 3" w:semiHidden="0" w:uiPriority="60" w:unhideWhenUsed="0"/>
-    <w:lsdException w:name="Light List Accent 3" w:semiHidden="0" w:uiPriority="61" w:unhideWhenUsed="0"/>
-    <w:lsdException w:name="Light Grid Accent 3" w:semiHidden="0" w:uiPriority="62" w:unhideWhenUsed="0"/>
-    <w:lsdException w:name="Medium Shading 1 Accent 3" w:semiHidden="0" w:uiPriority="63" w:unhideWhenUsed="0"/>
-    <w:lsdException w:name="Medium Shading 2 Accent 3" w:semiHidden="0" w:uiPriority="64" w:unhideWhenUsed="0"/>
-    <w:lsdException w:name="Medium List 1 Accent 3" w:semiHidden="0" w:uiPriority="65" w:unhideWhenUsed="0"/>
-    <w:lsdException w:name="Medium List 2 Accent 3" w:semiHidden="0" w:uiPriority="66" w:unhideWhenUsed="0"/>
-    <w:lsdException w:name="Medium Grid 1 Accent 3" w:semiHidden="0" w:uiPriority="67" w:unhideWhenUsed="0"/>
-    <w:lsdException w:name="Medium Grid 2 Accent 3" w:semiHidden="0" w:uiPriority="68" w:unhideWhenUsed="0"/>
-    <w:lsdException w:name="Medium Grid 3 Accent 3" w:semiHidden="0" w:uiPriority="69" w:unhideWhenUsed="0"/>
-    <w:lsdException w:name="Dark List Accent 3" w:semiHidden="0" w:uiPriority="70" w:unhideWhenUsed="0"/>
-    <w:lsdException w:name="Colorful Shading Accent 3" w:semiHidden="0" w:uiPriority="71" w:unhideWhenUsed="0"/>
-    <w:lsdException w:name="Colorful List Accent 3" w:semiHidden="0" w:uiPriority="72" w:unhideWhenUsed="0"/>
-    <w:lsdException w:name="Colorful Grid Accent 3" w:semiHidden="0" w:uiPriority="73" w:unhideWhenUsed="0"/>
-    <w:lsdException w:name="Light Shading Accent 4" w:semiHidden="0" w:uiPriority="60" w:unhideWhenUsed="0"/>
-    <w:lsdException w:name="Light List Accent 4" w:semiHidden="0" w:uiPriority="61" w:unhideWhenUsed="0"/>
-    <w:lsdException w:name="Light Grid Accent 4" w:semiHidden="0" w:uiPriority="62" w:unhideWhenUsed="0"/>
-    <w:lsdException w:name="Medium Shading 1 Accent 4" w:semiHidden="0" w:uiPriority="63" w:unhideWhenUsed="0"/>
-    <w:lsdException w:name="Medium Shading 2 Accent 4" w:semiHidden="0" w:uiPriority="64" w:unhideWhenUsed="0"/>
-    <w:lsdException w:name="Medium List 1 Accent 4" w:semiHidden="0" w:uiPriority="65" w:unhideWhenUsed="0"/>
-    <w:lsdException w:name="Medium List 2 Accent 4" w:semiHidden="0" w:uiPriority="66" w:unhideWhenUsed="0"/>
-    <w:lsdException w:name="Medium Grid 1 Accent 4" w:semiHidden="0" w:uiPriority="67" w:unhideWhenUsed="0"/>
-    <w:lsdException w:name="Medium Grid 2 Accent 4" w:semiHidden="0" w:uiPriority="68" w:unhideWhenUsed="0"/>
-    <w:lsdException w:name="Medium Grid 3 Accent 4" w:semiHidden="0" w:uiPriority="69" w:unhideWhenUsed="0"/>
-    <w:lsdException w:name="Dark List Accent 4" w:semiHidden="0" w:uiPriority="70" w:unhideWhenUsed="0"/>
-    <w:lsdException w:name="Colorful Shading Accent 4" w:semiHidden="0" w:uiPriority="71" w:unhideWhenUsed="0"/>
-    <w:lsdException w:name="Colorful List Accent 4" w:semiHidden="0" w:uiPriority="72" w:unhideWhenUsed="0"/>
-    <w:lsdException w:name="Colorful Grid Accent 4" w:semiHidden="0" w:uiPriority="73" w:unhideWhenUsed="0"/>
-    <w:lsdException w:name="Light Shading Accent 5" w:semiHidden="0" w:uiPriority="60" w:unhideWhenUsed="0"/>
-    <w:lsdException w:name="Light List Accent 5" w:semiHidden="0" w:uiPriority="61" w:unhideWhenUsed="0"/>
-    <w:lsdException w:name="Light Grid Accent 5" w:semiHidden="0" w:uiPriority="62" w:unhideWhenUsed="0"/>
-    <w:lsdException w:name="Medium Shading 1 Accent 5" w:semiHidden="0" w:uiPriority="63" w:unhideWhenUsed="0"/>
-    <w:lsdException w:name="Medium Shading 2 Accent 5" w:semiHidden="0" w:uiPriority="64" w:unhideWhenUsed="0"/>
-    <w:lsdException w:name="Medium List 1 Accent 5" w:semiHidden="0" w:uiPriority="65" w:unhideWhenUsed="0"/>
-    <w:lsdException w:name="Medium List 2 Accent 5" w:semiHidden="0" w:uiPriority="66" w:unhideWhenUsed="0"/>
-    <w:lsdException w:name="Medium Grid 1 Accent 5" w:semiHidden="0" w:uiPriority="67" w:unhideWhenUsed="0"/>
-    <w:lsdException w:name="Medium Grid 2 Accent 5" w:semiHidden="0" w:uiPriority="68" w:unhideWhenUsed="0"/>
-    <w:lsdException w:name="Medium Grid 3 Accent 5" w:semiHidden="0" w:uiPriority="69" w:unhideWhenUsed="0"/>
-    <w:lsdException w:name="Dark List Accent 5" w:semiHidden="0" w:uiPriority="70" w:unhideWhenUsed="0"/>
-    <w:lsdException w:name="Colorful Shading Accent 5" w:semiHidden="0" w:uiPriority="71" w:unhideWhenUsed="0"/>
-    <w:lsdException w:name="Colorful List Accent 5" w:semiHidden="0" w:uiPriority="72" w:unhideWhenUsed="0"/>
-    <w:lsdException w:name="Colorful Grid Accent 5" w:semiHidden="0" w:uiPriority="73" w:unhideWhenUsed="0"/>
-    <w:lsdException w:name="Light Shading Accent 6" w:semiHidden="0" w:uiPriority="60" w:unhideWhenUsed="0"/>
-    <w:lsdException w:name="Light List Accent 6" w:semiHidden="0" w:uiPriority="61" w:unhideWhenUsed="0"/>
-    <w:lsdException w:name="Light Grid Accent 6" w:semiHidden="0" w:uiPriority="62" w:unhideWhenUsed="0"/>
-    <w:lsdException w:name="Medium Shading 1 Accent 6" w:semiHidden="0" w:uiPriority="63" w:unhideWhenUsed="0"/>
-    <w:lsdException w:name="Medium Shading 2 Accent 6" w:semiHidden="0" w:uiPriority="64" w:unhideWhenUsed="0"/>
-    <w:lsdException w:name="Medium List 1 Accent 6" w:semiHidden="0" w:uiPriority="65" w:unhideWhenUsed="0"/>
-    <w:lsdException w:name="Medium List 2 Accent 6" w:semiHidden="0" w:uiPriority="66" w:unhideWhenUsed="0"/>
-    <w:lsdException w:name="Medium Grid 1 Accent 6" w:semiHidden="0" w:uiPriority="67" w:unhideWhenUsed="0"/>
-    <w:lsdException w:name="Medium Grid 2 Accent 6" w:semiHidden="0" w:uiPriority="68" w:unhideWhenUsed="0"/>
-    <w:lsdException w:name="Medium Grid 3 Accent 6" w:semiHidden="0" w:uiPriority="69" w:unhideWhenUsed="0"/>
-    <w:lsdException w:name="Dark List Accent 6" w:semiHidden="0" w:uiPriority="70" w:unhideWhenUsed="0"/>
-    <w:lsdException w:name="Colorful Shading Accent 6" w:semiHidden="0" w:uiPriority="71" w:unhideWhenUsed="0"/>
-    <w:lsdException w:name="Colorful List Accent 6" w:semiHidden="0" w:uiPriority="72" w:unhideWhenUsed="0"/>
-    <w:lsdException w:name="Colorful Grid Accent 6" w:semiHidden="0" w:uiPriority="73" w:unhideWhenUsed="0"/>
-    <w:lsdException w:name="Subtle Emphasis" w:semiHidden="0" w:uiPriority="19" w:unhideWhenUsed="0" w:qFormat="1"/>
-    <w:lsdException w:name="Intense Emphasis" w:semiHidden="0" w:uiPriority="21" w:unhideWhenUsed="0" w:qFormat="1"/>
-    <w:lsdException w:name="Subtle Reference" w:semiHidden="0" w:uiPriority="31" w:unhideWhenUsed="0" w:qFormat="1"/>
-    <w:lsdException w:name="Intense Reference" w:semiHidden="0" w:uiPriority="32" w:unhideWhenUsed="0" w:qFormat="1"/>
-    <w:lsdException w:name="Book Title" w:semiHidden="0" w:uiPriority="33" w:unhideWhenUsed="0" w:qFormat="1"/>
-    <w:lsdException w:name="Bibliography" w:uiPriority="37"/>
-    <w:lsdException w:name="TOC Heading" w:uiPriority="39" w:qFormat="1"/>
+  <w:latentStyles w:defLockedState="0" w:defUIPriority="99" w:defSemiHidden="0" w:defUnhideWhenUsed="0" w:defQFormat="0" w:count="371">
+    <w:lsdException w:name="Normal" w:uiPriority="0" w:qFormat="1"/>
+    <w:lsdException w:name="heading 1" w:uiPriority="9" w:qFormat="1"/>
+    <w:lsdException w:name="heading 2" w:semiHidden="1" w:uiPriority="9" w:unhideWhenUsed="1" w:qFormat="1"/>
+    <w:lsdException w:name="heading 3" w:semiHidden="1" w:uiPriority="9" w:unhideWhenUsed="1" w:qFormat="1"/>
+    <w:lsdException w:name="heading 4" w:semiHidden="1" w:uiPriority="9" w:unhideWhenUsed="1" w:qFormat="1"/>
+    <w:lsdException w:name="heading 5" w:semiHidden="1" w:uiPriority="9" w:unhideWhenUsed="1" w:qFormat="1"/>
+    <w:lsdException w:name="heading 6" w:semiHidden="1" w:uiPriority="9" w:unhideWhenUsed="1" w:qFormat="1"/>
+    <w:lsdException w:name="heading 7" w:semiHidden="1" w:uiPriority="9" w:unhideWhenUsed="1" w:qFormat="1"/>
+    <w:lsdException w:name="heading 8" w:semiHidden="1" w:uiPriority="9" w:unhideWhenUsed="1" w:qFormat="1"/>
+    <w:lsdException w:name="heading 9" w:semiHidden="1" w:uiPriority="9" w:unhideWhenUsed="1" w:qFormat="1"/>
+    <w:lsdException w:name="index 1" w:semiHidden="1" w:unhideWhenUsed="1"/>
+    <w:lsdException w:name="index 2" w:semiHidden="1" w:unhideWhenUsed="1"/>
+    <w:lsdException w:name="index 3" w:semiHidden="1" w:unhideWhenUsed="1"/>
+    <w:lsdException w:name="index 4" w:semiHidden="1" w:unhideWhenUsed="1"/>
+    <w:lsdException w:name="index 5" w:semiHidden="1" w:unhideWhenUsed="1"/>
+    <w:lsdException w:name="index 6" w:semiHidden="1" w:unhideWhenUsed="1"/>
+    <w:lsdException w:name="index 7" w:semiHidden="1" w:unhideWhenUsed="1"/>
+    <w:lsdException w:name="index 8" w:semiHidden="1" w:unhideWhenUsed="1"/>
+    <w:lsdException w:name="index 9" w:semiHidden="1" w:unhideWhenUsed="1"/>
+    <w:lsdException w:name="toc 1" w:semiHidden="1" w:uiPriority="39" w:unhideWhenUsed="1"/>
+    <w:lsdException w:name="toc 2" w:semiHidden="1" w:uiPriority="39" w:unhideWhenUsed="1"/>
+    <w:lsdException w:name="toc 3" w:semiHidden="1" w:uiPriority="39" w:unhideWhenUsed="1"/>
+    <w:lsdException w:name="toc 4" w:semiHidden="1" w:uiPriority="39" w:unhideWhenUsed="1"/>
+    <w:lsdException w:name="toc 5" w:semiHidden="1" w:uiPriority="39" w:unhideWhenUsed="1"/>
+    <w:lsdException w:name="toc 6" w:semiHidden="1" w:uiPriority="39" w:unhideWhenUsed="1"/>
+    <w:lsdException w:name="toc 7" w:semiHidden="1" w:uiPriority="39" w:unhideWhenUsed="1"/>
+    <w:lsdException w:name="toc 8" w:semiHidden="1" w:uiPriority="39" w:unhideWhenUsed="1"/>
+    <w:lsdException w:name="toc 9" w:semiHidden="1" w:uiPriority="39" w:unhideWhenUsed="1"/>
+    <w:lsdException w:name="Normal Indent" w:semiHidden="1" w:unhideWhenUsed="1"/>
+    <w:lsdException w:name="footnote text" w:semiHidden="1" w:unhideWhenUsed="1"/>
+    <w:lsdException w:name="annotation text" w:semiHidden="1" w:unhideWhenUsed="1"/>
+    <w:lsdException w:name="header" w:semiHidden="1" w:unhideWhenUsed="1"/>
+    <w:lsdException w:name="footer" w:semiHidden="1" w:unhideWhenUsed="1"/>
+    <w:lsdException w:name="index heading" w:semiHidden="1" w:unhideWhenUsed="1"/>
+    <w:lsdException w:name="caption" w:semiHidden="1" w:uiPriority="35" w:unhideWhenUsed="1" w:qFormat="1"/>
+    <w:lsdException w:name="table of figures" w:semiHidden="1" w:unhideWhenUsed="1"/>
+    <w:lsdException w:name="envelope address" w:semiHidden="1" w:unhideWhenUsed="1"/>
+    <w:lsdException w:name="envelope return" w:semiHidden="1" w:unhideWhenUsed="1"/>
+    <w:lsdException w:name="footnote reference" w:semiHidden="1" w:unhideWhenUsed="1"/>
+    <w:lsdException w:name="annotation reference" w:semiHidden="1" w:unhideWhenUsed="1"/>
+    <w:lsdException w:name="line number" w:semiHidden="1" w:unhideWhenUsed="1"/>
+    <w:lsdException w:name="page number" w:semiHidden="1" w:unhideWhenUsed="1"/>
+    <w:lsdException w:name="endnote reference" w:semiHidden="1" w:unhideWhenUsed="1"/>
+    <w:lsdException w:name="endnote text" w:semiHidden="1" w:unhideWhenUsed="1"/>
+    <w:lsdException w:name="table of authorities" w:semiHidden="1" w:unhideWhenUsed="1"/>
+    <w:lsdException w:name="macro" w:semiHidden="1" w:unhideWhenUsed="1"/>
+    <w:lsdException w:name="toa heading" w:semiHidden="1" w:unhideWhenUsed="1"/>
+    <w:lsdException w:name="List" w:semiHidden="1" w:unhideWhenUsed="1"/>
+    <w:lsdException w:name="List Bullet" w:semiHidden="1" w:unhideWhenUsed="1"/>
+    <w:lsdException w:name="List Number" w:semiHidden="1" w:unhideWhenUsed="1"/>
+    <w:lsdException w:name="List 2" w:semiHidden="1" w:unhideWhenUsed="1"/>
+    <w:lsdException w:name="List 3" w:semiHidden="1" w:unhideWhenUsed="1"/>
+    <w:lsdException w:name="List 4" w:semiHidden="1" w:unhideWhenUsed="1"/>
+    <w:lsdException w:name="List 5" w:semiHidden="1" w:unhideWhenUsed="1"/>
+    <w:lsdException w:name="List Bullet 2" w:semiHidden="1" w:unhideWhenUsed="1"/>
+    <w:lsdException w:name="List Bullet 3" w:semiHidden="1" w:unhideWhenUsed="1"/>
+    <w:lsdException w:name="List Bullet 4" w:semiHidden="1" w:unhideWhenUsed="1"/>
+    <w:lsdException w:name="List Bullet 5" w:semiHidden="1" w:unhideWhenUsed="1"/>
+    <w:lsdException w:name="List Number 2" w:semiHidden="1" w:unhideWhenUsed="1"/>
+    <w:lsdException w:name="List Number 3" w:semiHidden="1" w:unhideWhenUsed="1"/>
+    <w:lsdException w:name="List Number 4" w:semiHidden="1" w:unhideWhenUsed="1"/>
+    <w:lsdException w:name="List Number 5" w:semiHidden="1" w:unhideWhenUsed="1"/>
+    <w:lsdException w:name="Title" w:uiPriority="10" w:qFormat="1"/>
+    <w:lsdException w:name="Closing" w:semiHidden="1" w:unhideWhenUsed="1"/>
+    <w:lsdException w:name="Signature" w:semiHidden="1" w:unhideWhenUsed="1"/>
+    <w:lsdException w:name="Default Paragraph Font" w:semiHidden="1" w:uiPriority="1" w:unhideWhenUsed="1"/>
+    <w:lsdException w:name="Body Text" w:semiHidden="1" w:unhideWhenUsed="1"/>
+    <w:lsdException w:name="Body Text Indent" w:semiHidden="1" w:unhideWhenUsed="1"/>
+    <w:lsdException w:name="List Continue" w:semiHidden="1" w:unhideWhenUsed="1"/>
+    <w:lsdException w:name="List Continue 2" w:semiHidden="1" w:unhideWhenUsed="1"/>
+    <w:lsdException w:name="List Continue 3" w:semiHidden="1" w:unhideWhenUsed="1"/>
+    <w:lsdException w:name="List Continue 4" w:semiHidden="1" w:unhideWhenUsed="1"/>
+    <w:lsdException w:name="List Continue 5" w:semiHidden="1" w:unhideWhenUsed="1"/>
+    <w:lsdException w:name="Message Header" w:semiHidden="1" w:unhideWhenUsed="1"/>
+    <w:lsdException w:name="Subtitle" w:uiPriority="11" w:qFormat="1"/>
+    <w:lsdException w:name="Salutation" w:semiHidden="1" w:unhideWhenUsed="1"/>
+    <w:lsdException w:name="Date" w:semiHidden="1" w:unhideWhenUsed="1"/>
+    <w:lsdException w:name="Body Text First Indent" w:semiHidden="1" w:unhideWhenUsed="1"/>
+    <w:lsdException w:name="Body Text First Indent 2" w:semiHidden="1" w:unhideWhenUsed="1"/>
+    <w:lsdException w:name="Note Heading" w:semiHidden="1" w:unhideWhenUsed="1"/>
+    <w:lsdException w:name="Body Text 2" w:semiHidden="1" w:unhideWhenUsed="1"/>
+    <w:lsdException w:name="Body Text 3" w:semiHidden="1" w:unhideWhenUsed="1"/>
+    <w:lsdException w:name="Body Text Indent 2" w:semiHidden="1" w:unhideWhenUsed="1"/>
+    <w:lsdException w:name="Body Text Indent 3" w:semiHidden="1" w:unhideWhenUsed="1"/>
+    <w:lsdException w:name="Block Text" w:semiHidden="1" w:unhideWhenUsed="1"/>
+    <w:lsdException w:name="Hyperlink" w:semiHidden="1" w:unhideWhenUsed="1"/>
+    <w:lsdException w:name="FollowedHyperlink" w:semiHidden="1" w:unhideWhenUsed="1"/>
+    <w:lsdException w:name="Strong" w:uiPriority="22" w:qFormat="1"/>
+    <w:lsdException w:name="Emphasis" w:uiPriority="20" w:qFormat="1"/>
+    <w:lsdException w:name="Document Map" w:semiHidden="1" w:unhideWhenUsed="1"/>
+    <w:lsdException w:name="Plain Text" w:semiHidden="1" w:unhideWhenUsed="1"/>
+    <w:lsdException w:name="E-mail Signature" w:semiHidden="1" w:unhideWhenUsed="1"/>
+    <w:lsdException w:name="HTML Top of Form" w:semiHidden="1" w:unhideWhenUsed="1"/>
+    <w:lsdException w:name="HTML Bottom of Form" w:semiHidden="1" w:unhideWhenUsed="1"/>
+    <w:lsdException w:name="Normal (Web)" w:semiHidden="1" w:unhideWhenUsed="1"/>
+    <w:lsdException w:name="HTML Acronym" w:semiHidden="1" w:unhideWhenUsed="1"/>
+    <w:lsdException w:name="HTML Address" w:semiHidden="1" w:unhideWhenUsed="1"/>
+    <w:lsdException w:name="HTML Cite" w:semiHidden="1" w:unhideWhenUsed="1"/>
+    <w:lsdException w:name="HTML Code" w:semiHidden="1" w:unhideWhenUsed="1"/>
+    <w:lsdException w:name="HTML Definition" w:semiHidden="1" w:unhideWhenUsed="1"/>
+    <w:lsdException w:name="HTML Keyboard" w:semiHidden="1" w:unhideWhenUsed="1"/>
+    <w:lsdException w:name="HTML Preformatted" w:semiHidden="1" w:unhideWhenUsed="1"/>
+    <w:lsdException w:name="HTML Sample" w:semiHidden="1" w:unhideWhenUsed="1"/>
+    <w:lsdException w:name="HTML Typewriter" w:semiHidden="1" w:unhideWhenUsed="1"/>
+    <w:lsdException w:name="HTML Variable" w:semiHidden="1" w:unhideWhenUsed="1"/>
+    <w:lsdException w:name="Normal Table" w:semiHidden="1" w:unhideWhenUsed="1"/>
+    <w:lsdException w:name="annotation subject" w:semiHidden="1" w:unhideWhenUsed="1"/>
+    <w:lsdException w:name="No List" w:semiHidden="1" w:unhideWhenUsed="1"/>
+    <w:lsdException w:name="Outline List 1" w:semiHidden="1" w:unhideWhenUsed="1"/>
+    <w:lsdException w:name="Outline List 2" w:semiHidden="1" w:unhideWhenUsed="1"/>
+    <w:lsdException w:name="Outline List 3" w:semiHidden="1" w:unhideWhenUsed="1"/>
+    <w:lsdException w:name="Table Simple 1" w:semiHidden="1" w:unhideWhenUsed="1"/>
+    <w:lsdException w:name="Table Simple 2" w:semiHidden="1" w:unhideWhenUsed="1"/>
+    <w:lsdException w:name="Table Simple 3" w:semiHidden="1" w:unhideWhenUsed="1"/>
+    <w:lsdException w:name="Table Classic 1" w:semiHidden="1" w:unhideWhenUsed="1"/>
+    <w:lsdException w:name="Table Classic 2" w:semiHidden="1" w:unhideWhenUsed="1"/>
+    <w:lsdException w:name="Table Classic 3" w:semiHidden="1" w:unhideWhenUsed="1"/>
+    <w:lsdException w:name="Table Classic 4" w:semiHidden="1" w:unhideWhenUsed="1"/>
+    <w:lsdException w:name="Table Colorful 1" w:semiHidden="1" w:unhideWhenUsed="1"/>
+    <w:lsdException w:name="Table Colorful 2" w:semiHidden="1" w:unhideWhenUsed="1"/>
+    <w:lsdException w:name="Table Colorful 3" w:semiHidden="1" w:unhideWhenUsed="1"/>
+    <w:lsdException w:name="Table Columns 1" w:semiHidden="1" w:unhideWhenUsed="1"/>
+    <w:lsdException w:name="Table Columns 2" w:semiHidden="1" w:unhideWhenUsed="1"/>
+    <w:lsdException w:name="Table Columns 3" w:semiHidden="1" w:unhideWhenUsed="1"/>
+    <w:lsdException w:name="Table Columns 4" w:semiHidden="1" w:unhideWhenUsed="1"/>
+    <w:lsdException w:name="Table Columns 5" w:semiHidden="1" w:unhideWhenUsed="1"/>
+    <w:lsdException w:name="Table Grid 1" w:semiHidden="1" w:unhideWhenUsed="1"/>
+    <w:lsdException w:name="Table Grid 2" w:semiHidden="1" w:unhideWhenUsed="1"/>
+    <w:lsdException w:name="Table Grid 3" w:semiHidden="1" w:unhideWhenUsed="1"/>
+    <w:lsdException w:name="Table Grid 4" w:semiHidden="1" w:unhideWhenUsed="1"/>
+    <w:lsdException w:name="Table Grid 5" w:semiHidden="1" w:unhideWhenUsed="1"/>
+    <w:lsdException w:name="Table Grid 6" w:semiHidden="1" w:unhideWhenUsed="1"/>
+    <w:lsdException w:name="Table Grid 7" w:semiHidden="1" w:unhideWhenUsed="1"/>
+    <w:lsdException w:name="Table Grid 8" w:semiHidden="1" w:unhideWhenUsed="1"/>
+    <w:lsdException w:name="Table List 1" w:semiHidden="1" w:unhideWhenUsed="1"/>
+    <w:lsdException w:name="Table List 2" w:semiHidden="1" w:unhideWhenUsed="1"/>
+    <w:lsdException w:name="Table List 3" w:semiHidden="1" w:unhideWhenUsed="1"/>
+    <w:lsdException w:name="Table List 4" w:semiHidden="1" w:unhideWhenUsed="1"/>
+    <w:lsdException w:name="Table List 5" w:semiHidden="1" w:unhideWhenUsed="1"/>
+    <w:lsdException w:name="Table List 6" w:semiHidden="1" w:unhideWhenUsed="1"/>
+    <w:lsdException w:name="Table List 7" w:semiHidden="1" w:unhideWhenUsed="1"/>
+    <w:lsdException w:name="Table List 8" w:semiHidden="1" w:unhideWhenUsed="1"/>
+    <w:lsdException w:name="Table 3D effects 1" w:semiHidden="1" w:unhideWhenUsed="1"/>
+    <w:lsdException w:name="Table 3D effects 2" w:semiHidden="1" w:unhideWhenUsed="1"/>
+    <w:lsdException w:name="Table 3D effects 3" w:semiHidden="1" w:unhideWhenUsed="1"/>
+    <w:lsdException w:name="Table Contemporary" w:semiHidden="1" w:unhideWhenUsed="1"/>
+    <w:lsdException w:name="Table Elegant" w:semiHidden="1" w:unhideWhenUsed="1"/>
+    <w:lsdException w:name="Table Professional" w:semiHidden="1" w:unhideWhenUsed="1"/>
+    <w:lsdException w:name="Table Subtle 1" w:semiHidden="1" w:unhideWhenUsed="1"/>
+    <w:lsdException w:name="Table Subtle 2" w:semiHidden="1" w:unhideWhenUsed="1"/>
+    <w:lsdException w:name="Table Web 1" w:semiHidden="1" w:unhideWhenUsed="1"/>
+    <w:lsdException w:name="Table Web 2" w:semiHidden="1" w:unhideWhenUsed="1"/>
+    <w:lsdException w:name="Table Web 3" w:semiHidden="1" w:unhideWhenUsed="1"/>
+    <w:lsdException w:name="Balloon Text" w:semiHidden="1" w:unhideWhenUsed="1"/>
+    <w:lsdException w:name="Table Grid" w:uiPriority="59"/>
+    <w:lsdException w:name="Table Theme" w:semiHidden="1" w:unhideWhenUsed="1"/>
+    <w:lsdException w:name="Placeholder Text" w:semiHidden="1"/>
+    <w:lsdException w:name="No Spacing" w:uiPriority="1" w:qFormat="1"/>
+    <w:lsdException w:name="Light Shading" w:uiPriority="60"/>
+    <w:lsdException w:name="Light List" w:uiPriority="61"/>
+    <w:lsdException w:name="Light Grid" w:uiPriority="62"/>
+    <w:lsdException w:name="Medium Shading 1" w:uiPriority="63"/>
+    <w:lsdException w:name="Medium Shading 2" w:uiPriority="64"/>
+    <w:lsdException w:name="Medium List 1" w:uiPriority="65"/>
+    <w:lsdException w:name="Medium List 2" w:uiPriority="66"/>
+    <w:lsdException w:name="Medium Grid 1" w:uiPriority="67"/>
+    <w:lsdException w:name="Medium Grid 2" w:uiPriority="68"/>
+    <w:lsdException w:name="Medium Grid 3" w:uiPriority="69"/>
+    <w:lsdException w:name="Dark List" w:uiPriority="70"/>
+    <w:lsdException w:name="Colorful Shading" w:uiPriority="71"/>
+    <w:lsdException w:name="Colorful List" w:uiPriority="72"/>
+    <w:lsdException w:name="Colorful Grid" w:uiPriority="73"/>
+    <w:lsdException w:name="Light Shading Accent 1" w:uiPriority="60"/>
+    <w:lsdException w:name="Light List Accent 1" w:uiPriority="61"/>
+    <w:lsdException w:name="Light Grid Accent 1" w:uiPriority="62"/>
+    <w:lsdException w:name="Medium Shading 1 Accent 1" w:uiPriority="63"/>
+    <w:lsdException w:name="Medium Shading 2 Accent 1" w:uiPriority="64"/>
+    <w:lsdException w:name="Medium List 1 Accent 1" w:uiPriority="65"/>
+    <w:lsdException w:name="Revision" w:semiHidden="1"/>
+    <w:lsdException w:name="List Paragraph" w:uiPriority="34" w:qFormat="1"/>
+    <w:lsdException w:name="Quote" w:uiPriority="29" w:qFormat="1"/>
+    <w:lsdException w:name="Intense Quote" w:uiPriority="30" w:qFormat="1"/>
+    <w:lsdException w:name="Medium List 2 Accent 1" w:uiPriority="66"/>
+    <w:lsdException w:name="Medium Grid 1 Accent 1" w:uiPriority="67"/>
+    <w:lsdException w:name="Medium Grid 2 Accent 1" w:uiPriority="68"/>
+    <w:lsdException w:name="Medium Grid 3 Accent 1" w:uiPriority="69"/>
+    <w:lsdException w:name="Dark List Accent 1" w:uiPriority="70"/>
+    <w:lsdException w:name="Colorful Shading Accent 1" w:uiPriority="71"/>
+    <w:lsdException w:name="Colorful List Accent 1" w:uiPriority="72"/>
+    <w:lsdException w:name="Colorful Grid Accent 1" w:uiPriority="73"/>
+    <w:lsdException w:name="Light Shading Accent 2" w:uiPriority="60"/>
+    <w:lsdException w:name="Light List Accent 2" w:uiPriority="61"/>
+    <w:lsdException w:name="Light Grid Accent 2" w:uiPriority="62"/>
+    <w:lsdException w:name="Medium Shading 1 Accent 2" w:uiPriority="63"/>
+    <w:lsdException w:name="Medium Shading 2 Accent 2" w:uiPriority="64"/>
+    <w:lsdException w:name="Medium List 1 Accent 2" w:uiPriority="65"/>
+    <w:lsdException w:name="Medium List 2 Accent 2" w:uiPriority="66"/>
+    <w:lsdException w:name="Medium Grid 1 Accent 2" w:uiPriority="67"/>
+    <w:lsdException w:name="Medium Grid 2 Accent 2" w:uiPriority="68"/>
+    <w:lsdException w:name="Medium Grid 3 Accent 2" w:uiPriority="69"/>
+    <w:lsdException w:name="Dark List Accent 2" w:uiPriority="70"/>
+    <w:lsdException w:name="Colorful Shading Accent 2" w:uiPriority="71"/>
+    <w:lsdException w:name="Colorful List Accent 2" w:uiPriority="72"/>
+    <w:lsdException w:name="Colorful Grid Accent 2" w:uiPriority="73"/>
+    <w:lsdException w:name="Light Shading Accent 3" w:uiPriority="60"/>
+    <w:lsdException w:name="Light List Accent 3" w:uiPriority="61"/>
+    <w:lsdException w:name="Light Grid Accent 3" w:uiPriority="62"/>
+    <w:lsdException w:name="Medium Shading 1 Accent 3" w:uiPriority="63"/>
+    <w:lsdException w:name="Medium Shading 2 Accent 3" w:uiPriority="64"/>
+    <w:lsdException w:name="Medium List 1 Accent 3" w:uiPriority="65"/>
+    <w:lsdException w:name="Medium List 2 Accent 3" w:uiPriority="66"/>
+    <w:lsdException w:name="Medium Grid 1 Accent 3" w:uiPriority="67"/>
+    <w:lsdException w:name="Medium Grid 2 Accent 3" w:uiPriority="68"/>
+    <w:lsdException w:name="Medium Grid 3 Accent 3" w:uiPriority="69"/>
+    <w:lsdException w:name="Dark List Accent 3" w:uiPriority="70"/>
+    <w:lsdException w:name="Colorful Shading Accent 3" w:uiPriority="71"/>
+    <w:lsdException w:name="Colorful List Accent 3" w:uiPriority="72"/>
+    <w:lsdException w:name="Colorful Grid Accent 3" w:uiPriority="73"/>
+    <w:lsdException w:name="Light Shading Accent 4" w:uiPriority="60"/>
+    <w:lsdException w:name="Light List Accent 4" w:uiPriority="61"/>
+    <w:lsdException w:name="Light Grid Accent 4" w:uiPriority="62"/>
+    <w:lsdException w:name="Medium Shading 1 Accent 4" w:uiPriority="63"/>
+    <w:lsdException w:name="Medium Shading 2 Accent 4" w:uiPriority="64"/>
+    <w:lsdException w:name="Medium List 1 Accent 4" w:uiPriority="65"/>
+    <w:lsdException w:name="Medium List 2 Accent 4" w:uiPriority="66"/>
+    <w:lsdException w:name="Medium Grid 1 Accent 4" w:uiPriority="67"/>
+    <w:lsdException w:name="Medium Grid 2 Accent 4" w:uiPriority="68"/>
+    <w:lsdException w:name="Medium Grid 3 Accent 4" w:uiPriority="69"/>
+    <w:lsdException w:name="Dark List Accent 4" w:uiPriority="70"/>
+    <w:lsdException w:name="Colorful Shading Accent 4" w:uiPriority="71"/>
+    <w:lsdException w:name="Colorful List Accent 4" w:uiPriority="72"/>
+    <w:lsdException w:name="Colorful Grid Accent 4" w:uiPriority="73"/>
+    <w:lsdException w:name="Light Shading Accent 5" w:uiPriority="60"/>
+    <w:lsdException w:name="Light List Accent 5" w:uiPriority="61"/>
+    <w:lsdException w:name="Light Grid Accent 5" w:uiPriority="62"/>
+    <w:lsdException w:name="Medium Shading 1 Accent 5" w:uiPriority="63"/>
+    <w:lsdException w:name="Medium Shading 2 Accent 5" w:uiPriority="64"/>
+    <w:lsdException w:name="Medium List 1 Accent 5" w:uiPriority="65"/>
+    <w:lsdException w:name="Medium List 2 Accent 5" w:uiPriority="66"/>
+    <w:lsdException w:name="Medium Grid 1 Accent 5" w:uiPriority="67"/>
+    <w:lsdException w:name="Medium Grid 2 Accent 5" w:uiPriority="68"/>
+    <w:lsdException w:name="Medium Grid 3 Accent 5" w:uiPriority="69"/>
+    <w:lsdException w:name="Dark List Accent 5" w:uiPriority="70"/>
+    <w:lsdException w:name="Colorful Shading Accent 5" w:uiPriority="71"/>
+    <w:lsdException w:name="Colorful List Accent 5" w:uiPriority="72"/>
+    <w:lsdException w:name="Colorful Grid Accent 5" w:uiPriority="73"/>
+    <w:lsdException w:name="Light Shading Accent 6" w:uiPriority="60"/>
+    <w:lsdException w:name="Light List Accent 6" w:uiPriority="61"/>
+    <w:lsdException w:name="Light Grid Accent 6" w:uiPriority="62"/>
+    <w:lsdException w:name="Medium Shading 1 Accent 6" w:uiPriority="63"/>
+    <w:lsdException w:name="Medium Shading 2 Accent 6" w:uiPriority="64"/>
+    <w:lsdException w:name="Medium List 1 Accent 6" w:uiPriority="65"/>
+    <w:lsdException w:name="Medium List 2 Accent 6" w:uiPriority="66"/>
+    <w:lsdException w:name="Medium Grid 1 Accent 6" w:uiPriority="67"/>
+    <w:lsdException w:name="Medium Grid 2 Accent 6" w:uiPriority="68"/>
+    <w:lsdException w:name="Medium Grid 3 Accent 6" w:uiPriority="69"/>
+    <w:lsdException w:name="Dark List Accent 6" w:uiPriority="70"/>
+    <w:lsdException w:name="Colorful Shading Accent 6" w:uiPriority="71"/>
+    <w:lsdException w:name="Colorful List Accent 6" w:uiPriority="72"/>
+    <w:lsdException w:name="Colorful Grid Accent 6" w:uiPriority="73"/>
+    <w:lsdException w:name="Subtle Emphasis" w:uiPriority="19" w:qFormat="1"/>
+    <w:lsdException w:name="Intense Emphasis" w:uiPriority="21" w:qFormat="1"/>
+    <w:lsdException w:name="Subtle Reference" w:uiPriority="31" w:qFormat="1"/>
+    <w:lsdException w:name="Intense Reference" w:uiPriority="32" w:qFormat="1"/>
+    <w:lsdException w:name="Book Title" w:uiPriority="33" w:qFormat="1"/>
+    <w:lsdException w:name="Bibliography" w:semiHidden="1" w:uiPriority="37" w:unhideWhenUsed="1"/>
+    <w:lsdException w:name="TOC Heading" w:semiHidden="1" w:uiPriority="39" w:unhideWhenUsed="1" w:qFormat="1"/>
+    <w:lsdException w:name="Plain Table 1" w:uiPriority="41"/>
+    <w:lsdException w:name="Plain Table 2" w:uiPriority="42"/>
+    <w:lsdException w:name="Plain Table 3" w:uiPriority="43"/>
+    <w:lsdException w:name="Plain Table 4" w:uiPriority="44"/>
+    <w:lsdException w:name="Plain Table 5" w:uiPriority="45"/>
+    <w:lsdException w:name="Grid Table Light" w:uiPriority="40"/>
+    <w:lsdException w:name="Grid Table 1 Light" w:uiPriority="46"/>
+    <w:lsdException w:name="Grid Table 2" w:uiPriority="47"/>
+    <w:lsdException w:name="Grid Table 3" w:uiPriority="48"/>
+    <w:lsdException w:name="Grid Table 4" w:uiPriority="49"/>
+    <w:lsdException w:name="Grid Table 5 Dark" w:uiPriority="50"/>
+    <w:lsdException w:name="Grid Table 6 Colorful" w:uiPriority="51"/>
+    <w:lsdException w:name="Grid Table 7 Colorful" w:uiPriority="52"/>
+    <w:lsdException w:name="Grid Table 1 Light Accent 1" w:uiPriority="46"/>
+    <w:lsdException w:name="Grid Table 2 Accent 1" w:uiPriority="47"/>
+    <w:lsdException w:name="Grid Table 3 Accent 1" w:uiPriority="48"/>
+    <w:lsdException w:name="Grid Table 4 Accent 1" w:uiPriority="49"/>
+    <w:lsdException w:name="Grid Table 5 Dark Accent 1" w:uiPriority="50"/>
+    <w:lsdException w:name="Grid Table 6 Colorful Accent 1" w:uiPriority="51"/>
+    <w:lsdException w:name="Grid Table 7 Colorful Accent 1" w:uiPriority="52"/>
+    <w:lsdException w:name="Grid Table 1 Light Accent 2" w:uiPriority="46"/>
+    <w:lsdException w:name="Grid Table 2 Accent 2" w:uiPriority="47"/>
+    <w:lsdException w:name="Grid Table 3 Accent 2" w:uiPriority="48"/>
+    <w:lsdException w:name="Grid Table 4 Accent 2" w:uiPriority="49"/>
+    <w:lsdException w:name="Grid Table 5 Dark Accent 2" w:uiPriority="50"/>
+    <w:lsdException w:name="Grid Table 6 Colorful Accent 2" w:uiPriority="51"/>
+    <w:lsdException w:name="Grid Table 7 Colorful Accent 2" w:uiPriority="52"/>
+    <w:lsdException w:name="Grid Table 1 Light Accent 3" w:uiPriority="46"/>
+    <w:lsdException w:name="Grid Table 2 Accent 3" w:uiPriority="47"/>
+    <w:lsdException w:name="Grid Table 3 Accent 3" w:uiPriority="48"/>
+    <w:lsdException w:name="Grid Table 4 Accent 3" w:uiPriority="49"/>
+    <w:lsdException w:name="Grid Table 5 Dark Accent 3" w:uiPriority="50"/>
+    <w:lsdException w:name="Grid Table 6 Colorful Accent 3" w:uiPriority="51"/>
+    <w:lsdException w:name="Grid Table 7 Colorful Accent 3" w:uiPriority="52"/>
+    <w:lsdException w:name="Grid Table 1 Light Accent 4" w:uiPriority="46"/>
+    <w:lsdException w:name="Grid Table 2 Accent 4" w:uiPriority="47"/>
+    <w:lsdException w:name="Grid Table 3 Accent 4" w:uiPriority="48"/>
+    <w:lsdException w:name="Grid Table 4 Accent 4" w:uiPriority="49"/>
+    <w:lsdException w:name="Grid Table 5 Dark Accent 4" w:uiPriority="50"/>
+    <w:lsdException w:name="Grid Table 6 Colorful Accent 4" w:uiPriority="51"/>
+    <w:lsdException w:name="Grid Table 7 Colorful Accent 4" w:uiPriority="52"/>
+    <w:lsdException w:name="Grid Table 1 Light Accent 5" w:uiPriority="46"/>
+    <w:lsdException w:name="Grid Table 2 Accent 5" w:uiPriority="47"/>
+    <w:lsdException w:name="Grid Table 3 Accent 5" w:uiPriority="48"/>
+    <w:lsdException w:name="Grid Table 4 Accent 5" w:uiPriority="49"/>
+    <w:lsdException w:name="Grid Table 5 Dark Accent 5" w:uiPriority="50"/>
+    <w:lsdException w:name="Grid Table 6 Colorful Accent 5" w:uiPriority="51"/>
+    <w:lsdException w:name="Grid Table 7 Colorful Accent 5" w:uiPriority="52"/>
+    <w:lsdException w:name="Grid Table 1 Light Accent 6" w:uiPriority="46"/>
+    <w:lsdException w:name="Grid Table 2 Accent 6" w:uiPriority="47"/>
+    <w:lsdException w:name="Grid Table 3 Accent 6" w:uiPriority="48"/>
+    <w:lsdException w:name="Grid Table 4 Accent 6" w:uiPriority="49"/>
+    <w:lsdException w:name="Grid Table 5 Dark Accent 6" w:uiPriority="50"/>
+    <w:lsdException w:name="Grid Table 6 Colorful Accent 6" w:uiPriority="51"/>
+    <w:lsdException w:name="Grid Table 7 Colorful Accent 6" w:uiPriority="52"/>
+    <w:lsdException w:name="List Table 1 Light" w:uiPriority="46"/>
+    <w:lsdException w:name="List Table 2" w:uiPriority="47"/>
+    <w:lsdException w:name="List Table 3" w:uiPriority="48"/>
+    <w:lsdException w:name="List Table 4" w:uiPriority="49"/>
+    <w:lsdException w:name="List Table 5 Dark" w:uiPriority="50"/>
+    <w:lsdException w:name="List Table 6 Colorful" w:uiPriority="51"/>
+    <w:lsdException w:name="List Table 7 Colorful" w:uiPriority="52"/>
+    <w:lsdException w:name="List Table 1 Light Accent 1" w:uiPriority="46"/>
+    <w:lsdException w:name="List Table 2 Accent 1" w:uiPriority="47"/>
+    <w:lsdException w:name="List Table 3 Accent 1" w:uiPriority="48"/>
+    <w:lsdException w:name="List Table 4 Accent 1" w:uiPriority="49"/>
+    <w:lsdException w:name="List Table 5 Dark Accent 1" w:uiPriority="50"/>
+    <w:lsdException w:name="List Table 6 Colorful Accent 1" w:uiPriority="51"/>
+    <w:lsdException w:name="List Table 7 Colorful Accent 1" w:uiPriority="52"/>
+    <w:lsdException w:name="List Table 1 Light Accent 2" w:uiPriority="46"/>
+    <w:lsdException w:name="List Table 2 Accent 2" w:uiPriority="47"/>
+    <w:lsdException w:name="List Table 3 Accent 2" w:uiPriority="48"/>
+    <w:lsdException w:name="List Table 4 Accent 2" w:uiPriority="49"/>
+    <w:lsdException w:name="List Table 5 Dark Accent 2" w:uiPriority="50"/>
+    <w:lsdException w:name="List Table 6 Colorful Accent 2" w:uiPriority="51"/>
+    <w:lsdException w:name="List Table 7 Colorful Accent 2" w:uiPriority="52"/>
+    <w:lsdException w:name="List Table 1 Light Accent 3" w:uiPriority="46"/>
+    <w:lsdException w:name="List Table 2 Accent 3" w:uiPriority="47"/>
+    <w:lsdException w:name="List Table 3 Accent 3" w:uiPriority="48"/>
+    <w:lsdException w:name="List Table 4 Accent 3" w:uiPriority="49"/>
+    <w:lsdException w:name="List Table 5 Dark Accent 3" w:uiPriority="50"/>
+    <w:lsdException w:name="List Table 6 Colorful Accent 3" w:uiPriority="51"/>
+    <w:lsdException w:name="List Table 7 Colorful Accent 3" w:uiPriority="52"/>
+    <w:lsdException w:name="List Table 1 Light Accent 4" w:uiPriority="46"/>
+    <w:lsdException w:name="List Table 2 Accent 4" w:uiPriority="47"/>
+    <w:lsdException w:name="List Table 3 Accent 4" w:uiPriority="48"/>
+    <w:lsdException w:name="List Table 4 Accent 4" w:uiPriority="49"/>
+    <w:lsdException w:name="List Table 5 Dark Accent 4" w:uiPriority="50"/>
+    <w:lsdException w:name="List Table 6 Colorful Accent 4" w:uiPriority="51"/>
+    <w:lsdException w:name="List Table 7 Colorful Accent 4" w:uiPriority="52"/>
+    <w:lsdException w:name="List Table 1 Light Accent 5" w:uiPriority="46"/>
+    <w:lsdException w:name="List Table 2 Accent 5" w:uiPriority="47"/>
+    <w:lsdException w:name="List Table 3 Accent 5" w:uiPriority="48"/>
+    <w:lsdException w:name="List Table 4 Accent 5" w:uiPriority="49"/>
+    <w:lsdException w:name="List Table 5 Dark Accent 5" w:uiPriority="50"/>
+    <w:lsdException w:name="List Table 6 Colorful Accent 5" w:uiPriority="51"/>
+    <w:lsdException w:name="List Table 7 Colorful Accent 5" w:uiPriority="52"/>
+    <w:lsdException w:name="List Table 1 Light Accent 6" w:uiPriority="46"/>
+    <w:lsdException w:name="List Table 2 Accent 6" w:uiPriority="47"/>
+    <w:lsdException w:name="List Table 3 Accent 6" w:uiPriority="48"/>
+    <w:lsdException w:name="List Table 4 Accent 6" w:uiPriority="49"/>
+    <w:lsdException w:name="List Table 5 Dark Accent 6" w:uiPriority="50"/>
+    <w:lsdException w:name="List Table 6 Colorful Accent 6" w:uiPriority="51"/>
+    <w:lsdException w:name="List Table 7 Colorful Accent 6" w:uiPriority="52"/>
   </w:latentStyles>
   <w:style w:type="paragraph" w:default="1" w:styleId="Normal">
     <w:name w:val="Normal"/>
@@ -2906,196 +3127,6 @@
 </w:styles>
 </file>
 
-<file path=word/stylesWithEffects.xml><?xml version="1.0" encoding="utf-8"?>
-<w:styles xmlns:wpc="http://schemas.microsoft.com/office/word/2010/wordprocessingCanvas" xmlns:mc="http://schemas.openxmlformats.org/markup-compatibility/2006" xmlns:o="urn:schemas-microsoft-com:office:office" xmlns:r="http://schemas.openxmlformats.org/officeDocument/2006/relationships" xmlns:m="http://schemas.openxmlformats.org/officeDocument/2006/math" xmlns:v="urn:schemas-microsoft-com:vml" xmlns:wp14="http://schemas.microsoft.com/office/word/2010/wordprocessingDrawing" xmlns:wp="http://schemas.openxmlformats.org/drawingml/2006/wordprocessingDrawing" xmlns:w10="urn:schemas-microsoft-com:office:word" xmlns:w="http://schemas.openxmlformats.org/wordprocessingml/2006/main" xmlns:w14="http://schemas.microsoft.com/office/word/2010/wordml" xmlns:wpg="http://schemas.microsoft.com/office/word/2010/wordprocessingGroup" xmlns:wpi="http://schemas.microsoft.com/office/word/2010/wordprocessingInk" xmlns:wne="http://schemas.microsoft.com/office/word/2006/wordml" xmlns:wps="http://schemas.microsoft.com/office/word/2010/wordprocessingShape" mc:Ignorable="w14 wp14">
-  <w:docDefaults>
-    <w:rPrDefault>
-      <w:rPr>
-        <w:rFonts w:asciiTheme="minorHAnsi" w:eastAsiaTheme="minorEastAsia" w:hAnsiTheme="minorHAnsi" w:cstheme="minorBidi"/>
-        <w:sz w:val="22"/>
-        <w:szCs w:val="22"/>
-        <w:lang w:val="en-US" w:eastAsia="en-US" w:bidi="ar-SA"/>
-      </w:rPr>
-    </w:rPrDefault>
-    <w:pPrDefault>
-      <w:pPr>
-        <w:spacing w:after="200" w:line="276" w:lineRule="auto"/>
-      </w:pPr>
-    </w:pPrDefault>
-  </w:docDefaults>
-  <w:latentStyles w:defLockedState="0" w:defUIPriority="99" w:defSemiHidden="1" w:defUnhideWhenUsed="1" w:defQFormat="0" w:count="267">
-    <w:lsdException w:name="Normal" w:semiHidden="0" w:uiPriority="0" w:unhideWhenUsed="0" w:qFormat="1"/>
-    <w:lsdException w:name="heading 1" w:semiHidden="0" w:uiPriority="9" w:unhideWhenUsed="0" w:qFormat="1"/>
-    <w:lsdException w:name="heading 2" w:uiPriority="9" w:qFormat="1"/>
-    <w:lsdException w:name="heading 3" w:uiPriority="9" w:qFormat="1"/>
-    <w:lsdException w:name="heading 4" w:uiPriority="9" w:qFormat="1"/>
-    <w:lsdException w:name="heading 5" w:uiPriority="9" w:qFormat="1"/>
-    <w:lsdException w:name="heading 6" w:uiPriority="9" w:qFormat="1"/>
-    <w:lsdException w:name="heading 7" w:uiPriority="9" w:qFormat="1"/>
-    <w:lsdException w:name="heading 8" w:uiPriority="9" w:qFormat="1"/>
-    <w:lsdException w:name="heading 9" w:uiPriority="9" w:qFormat="1"/>
-    <w:lsdException w:name="toc 1" w:uiPriority="39"/>
-    <w:lsdException w:name="toc 2" w:uiPriority="39"/>
-    <w:lsdException w:name="toc 3" w:uiPriority="39"/>
-    <w:lsdException w:name="toc 4" w:uiPriority="39"/>
-    <w:lsdException w:name="toc 5" w:uiPriority="39"/>
-    <w:lsdException w:name="toc 6" w:uiPriority="39"/>
-    <w:lsdException w:name="toc 7" w:uiPriority="39"/>
-    <w:lsdException w:name="toc 8" w:uiPriority="39"/>
-    <w:lsdException w:name="toc 9" w:uiPriority="39"/>
-    <w:lsdException w:name="caption" w:uiPriority="35" w:qFormat="1"/>
-    <w:lsdException w:name="Title" w:semiHidden="0" w:uiPriority="10" w:unhideWhenUsed="0" w:qFormat="1"/>
-    <w:lsdException w:name="Default Paragraph Font" w:uiPriority="1"/>
-    <w:lsdException w:name="Subtitle" w:semiHidden="0" w:uiPriority="11" w:unhideWhenUsed="0" w:qFormat="1"/>
-    <w:lsdException w:name="Strong" w:semiHidden="0" w:uiPriority="22" w:unhideWhenUsed="0" w:qFormat="1"/>
-    <w:lsdException w:name="Emphasis" w:semiHidden="0" w:uiPriority="20" w:unhideWhenUsed="0" w:qFormat="1"/>
-    <w:lsdException w:name="Table Grid" w:semiHidden="0" w:uiPriority="59" w:unhideWhenUsed="0"/>
-    <w:lsdException w:name="Placeholder Text" w:unhideWhenUsed="0"/>
-    <w:lsdException w:name="No Spacing" w:semiHidden="0" w:uiPriority="1" w:unhideWhenUsed="0" w:qFormat="1"/>
-    <w:lsdException w:name="Light Shading" w:semiHidden="0" w:uiPriority="60" w:unhideWhenUsed="0"/>
-    <w:lsdException w:name="Light List" w:semiHidden="0" w:uiPriority="61" w:unhideWhenUsed="0"/>
-    <w:lsdException w:name="Light Grid" w:semiHidden="0" w:uiPriority="62" w:unhideWhenUsed="0"/>
-    <w:lsdException w:name="Medium Shading 1" w:semiHidden="0" w:uiPriority="63" w:unhideWhenUsed="0"/>
-    <w:lsdException w:name="Medium Shading 2" w:semiHidden="0" w:uiPriority="64" w:unhideWhenUsed="0"/>
-    <w:lsdException w:name="Medium List 1" w:semiHidden="0" w:uiPriority="65" w:unhideWhenUsed="0"/>
-    <w:lsdException w:name="Medium List 2" w:semiHidden="0" w:uiPriority="66" w:unhideWhenUsed="0"/>
-    <w:lsdException w:name="Medium Grid 1" w:semiHidden="0" w:uiPriority="67" w:unhideWhenUsed="0"/>
-    <w:lsdException w:name="Medium Grid 2" w:semiHidden="0" w:uiPriority="68" w:unhideWhenUsed="0"/>
-    <w:lsdException w:name="Medium Grid 3" w:semiHidden="0" w:uiPriority="69" w:unhideWhenUsed="0"/>
-    <w:lsdException w:name="Dark List" w:semiHidden="0" w:uiPriority="70" w:unhideWhenUsed="0"/>
-    <w:lsdException w:name="Colorful Shading" w:semiHidden="0" w:uiPriority="71" w:unhideWhenUsed="0"/>
-    <w:lsdException w:name="Colorful List" w:semiHidden="0" w:uiPriority="72" w:unhideWhenUsed="0"/>
-    <w:lsdException w:name="Colorful Grid" w:semiHidden="0" w:uiPriority="73" w:unhideWhenUsed="0"/>
-    <w:lsdException w:name="Light Shading Accent 1" w:semiHidden="0" w:uiPriority="60" w:unhideWhenUsed="0"/>
-    <w:lsdException w:name="Light List Accent 1" w:semiHidden="0" w:uiPriority="61" w:unhideWhenUsed="0"/>
-    <w:lsdException w:name="Light Grid Accent 1" w:semiHidden="0" w:uiPriority="62" w:unhideWhenUsed="0"/>
-    <w:lsdException w:name="Medium Shading 1 Accent 1" w:semiHidden="0" w:uiPriority="63" w:unhideWhenUsed="0"/>
-    <w:lsdException w:name="Medium Shading 2 Accent 1" w:semiHidden="0" w:uiPriority="64" w:unhideWhenUsed="0"/>
-    <w:lsdException w:name="Medium List 1 Accent 1" w:semiHidden="0" w:uiPriority="65" w:unhideWhenUsed="0"/>
-    <w:lsdException w:name="Revision" w:unhideWhenUsed="0"/>
-    <w:lsdException w:name="List Paragraph" w:semiHidden="0" w:uiPriority="34" w:unhideWhenUsed="0" w:qFormat="1"/>
-    <w:lsdException w:name="Quote" w:semiHidden="0" w:uiPriority="29" w:unhideWhenUsed="0" w:qFormat="1"/>
-    <w:lsdException w:name="Intense Quote" w:semiHidden="0" w:uiPriority="30" w:unhideWhenUsed="0" w:qFormat="1"/>
-    <w:lsdException w:name="Medium List 2 Accent 1" w:semiHidden="0" w:uiPriority="66" w:unhideWhenUsed="0"/>
-    <w:lsdException w:name="Medium Grid 1 Accent 1" w:semiHidden="0" w:uiPriority="67" w:unhideWhenUsed="0"/>
-    <w:lsdException w:name="Medium Grid 2 Accent 1" w:semiHidden="0" w:uiPriority="68" w:unhideWhenUsed="0"/>
-    <w:lsdException w:name="Medium Grid 3 Accent 1" w:semiHidden="0" w:uiPriority="69" w:unhideWhenUsed="0"/>
-    <w:lsdException w:name="Dark List Accent 1" w:semiHidden="0" w:uiPriority="70" w:unhideWhenUsed="0"/>
-    <w:lsdException w:name="Colorful Shading Accent 1" w:semiHidden="0" w:uiPriority="71" w:unhideWhenUsed="0"/>
-    <w:lsdException w:name="Colorful List Accent 1" w:semiHidden="0" w:uiPriority="72" w:unhideWhenUsed="0"/>
-    <w:lsdException w:name="Colorful Grid Accent 1" w:semiHidden="0" w:uiPriority="73" w:unhideWhenUsed="0"/>
-    <w:lsdException w:name="Light Shading Accent 2" w:semiHidden="0" w:uiPriority="60" w:unhideWhenUsed="0"/>
-    <w:lsdException w:name="Light List Accent 2" w:semiHidden="0" w:uiPriority="61" w:unhideWhenUsed="0"/>
-    <w:lsdException w:name="Light Grid Accent 2" w:semiHidden="0" w:uiPriority="62" w:unhideWhenUsed="0"/>
-    <w:lsdException w:name="Medium Shading 1 Accent 2" w:semiHidden="0" w:uiPriority="63" w:unhideWhenUsed="0"/>
-    <w:lsdException w:name="Medium Shading 2 Accent 2" w:semiHidden="0" w:uiPriority="64" w:unhideWhenUsed="0"/>
-    <w:lsdException w:name="Medium List 1 Accent 2" w:semiHidden="0" w:uiPriority="65" w:unhideWhenUsed="0"/>
-    <w:lsdException w:name="Medium List 2 Accent 2" w:semiHidden="0" w:uiPriority="66" w:unhideWhenUsed="0"/>
-    <w:lsdException w:name="Medium Grid 1 Accent 2" w:semiHidden="0" w:uiPriority="67" w:unhideWhenUsed="0"/>
-    <w:lsdException w:name="Medium Grid 2 Accent 2" w:semiHidden="0" w:uiPriority="68" w:unhideWhenUsed="0"/>
-    <w:lsdException w:name="Medium Grid 3 Accent 2" w:semiHidden="0" w:uiPriority="69" w:unhideWhenUsed="0"/>
-    <w:lsdException w:name="Dark List Accent 2" w:semiHidden="0" w:uiPriority="70" w:unhideWhenUsed="0"/>
-    <w:lsdException w:name="Colorful Shading Accent 2" w:semiHidden="0" w:uiPriority="71" w:unhideWhenUsed="0"/>
-    <w:lsdException w:name="Colorful List Accent 2" w:semiHidden="0" w:uiPriority="72" w:unhideWhenUsed="0"/>
-    <w:lsdException w:name="Colorful Grid Accent 2" w:semiHidden="0" w:uiPriority="73" w:unhideWhenUsed="0"/>
-    <w:lsdException w:name="Light Shading Accent 3" w:semiHidden="0" w:uiPriority="60" w:unhideWhenUsed="0"/>
-    <w:lsdException w:name="Light List Accent 3" w:semiHidden="0" w:uiPriority="61" w:unhideWhenUsed="0"/>
-    <w:lsdException w:name="Light Grid Accent 3" w:semiHidden="0" w:uiPriority="62" w:unhideWhenUsed="0"/>
-    <w:lsdException w:name="Medium Shading 1 Accent 3" w:semiHidden="0" w:uiPriority="63" w:unhideWhenUsed="0"/>
-    <w:lsdException w:name="Medium Shading 2 Accent 3" w:semiHidden="0" w:uiPriority="64" w:unhideWhenUsed="0"/>
-    <w:lsdException w:name="Medium List 1 Accent 3" w:semiHidden="0" w:uiPriority="65" w:unhideWhenUsed="0"/>
-    <w:lsdException w:name="Medium List 2 Accent 3" w:semiHidden="0" w:uiPriority="66" w:unhideWhenUsed="0"/>
-    <w:lsdException w:name="Medium Grid 1 Accent 3" w:semiHidden="0" w:uiPriority="67" w:unhideWhenUsed="0"/>
-    <w:lsdException w:name="Medium Grid 2 Accent 3" w:semiHidden="0" w:uiPriority="68" w:unhideWhenUsed="0"/>
-    <w:lsdException w:name="Medium Grid 3 Accent 3" w:semiHidden="0" w:uiPriority="69" w:unhideWhenUsed="0"/>
-    <w:lsdException w:name="Dark List Accent 3" w:semiHidden="0" w:uiPriority="70" w:unhideWhenUsed="0"/>
-    <w:lsdException w:name="Colorful Shading Accent 3" w:semiHidden="0" w:uiPriority="71" w:unhideWhenUsed="0"/>
-    <w:lsdException w:name="Colorful List Accent 3" w:semiHidden="0" w:uiPriority="72" w:unhideWhenUsed="0"/>
-    <w:lsdException w:name="Colorful Grid Accent 3" w:semiHidden="0" w:uiPriority="73" w:unhideWhenUsed="0"/>
-    <w:lsdException w:name="Light Shading Accent 4" w:semiHidden="0" w:uiPriority="60" w:unhideWhenUsed="0"/>
-    <w:lsdException w:name="Light List Accent 4" w:semiHidden="0" w:uiPriority="61" w:unhideWhenUsed="0"/>
-    <w:lsdException w:name="Light Grid Accent 4" w:semiHidden="0" w:uiPriority="62" w:unhideWhenUsed="0"/>
-    <w:lsdException w:name="Medium Shading 1 Accent 4" w:semiHidden="0" w:uiPriority="63" w:unhideWhenUsed="0"/>
-    <w:lsdException w:name="Medium Shading 2 Accent 4" w:semiHidden="0" w:uiPriority="64" w:unhideWhenUsed="0"/>
-    <w:lsdException w:name="Medium List 1 Accent 4" w:semiHidden="0" w:uiPriority="65" w:unhideWhenUsed="0"/>
-    <w:lsdException w:name="Medium List 2 Accent 4" w:semiHidden="0" w:uiPriority="66" w:unhideWhenUsed="0"/>
-    <w:lsdException w:name="Medium Grid 1 Accent 4" w:semiHidden="0" w:uiPriority="67" w:unhideWhenUsed="0"/>
-    <w:lsdException w:name="Medium Grid 2 Accent 4" w:semiHidden="0" w:uiPriority="68" w:unhideWhenUsed="0"/>
-    <w:lsdException w:name="Medium Grid 3 Accent 4" w:semiHidden="0" w:uiPriority="69" w:unhideWhenUsed="0"/>
-    <w:lsdException w:name="Dark List Accent 4" w:semiHidden="0" w:uiPriority="70" w:unhideWhenUsed="0"/>
-    <w:lsdException w:name="Colorful Shading Accent 4" w:semiHidden="0" w:uiPriority="71" w:unhideWhenUsed="0"/>
-    <w:lsdException w:name="Colorful List Accent 4" w:semiHidden="0" w:uiPriority="72" w:unhideWhenUsed="0"/>
-    <w:lsdException w:name="Colorful Grid Accent 4" w:semiHidden="0" w:uiPriority="73" w:unhideWhenUsed="0"/>
-    <w:lsdException w:name="Light Shading Accent 5" w:semiHidden="0" w:uiPriority="60" w:unhideWhenUsed="0"/>
-    <w:lsdException w:name="Light List Accent 5" w:semiHidden="0" w:uiPriority="61" w:unhideWhenUsed="0"/>
-    <w:lsdException w:name="Light Grid Accent 5" w:semiHidden="0" w:uiPriority="62" w:unhideWhenUsed="0"/>
-    <w:lsdException w:name="Medium Shading 1 Accent 5" w:semiHidden="0" w:uiPriority="63" w:unhideWhenUsed="0"/>
-    <w:lsdException w:name="Medium Shading 2 Accent 5" w:semiHidden="0" w:uiPriority="64" w:unhideWhenUsed="0"/>
-    <w:lsdException w:name="Medium List 1 Accent 5" w:semiHidden="0" w:uiPriority="65" w:unhideWhenUsed="0"/>
-    <w:lsdException w:name="Medium List 2 Accent 5" w:semiHidden="0" w:uiPriority="66" w:unhideWhenUsed="0"/>
-    <w:lsdException w:name="Medium Grid 1 Accent 5" w:semiHidden="0" w:uiPriority="67" w:unhideWhenUsed="0"/>
-    <w:lsdException w:name="Medium Grid 2 Accent 5" w:semiHidden="0" w:uiPriority="68" w:unhideWhenUsed="0"/>
-    <w:lsdException w:name="Medium Grid 3 Accent 5" w:semiHidden="0" w:uiPriority="69" w:unhideWhenUsed="0"/>
-    <w:lsdException w:name="Dark List Accent 5" w:semiHidden="0" w:uiPriority="70" w:unhideWhenUsed="0"/>
-    <w:lsdException w:name="Colorful Shading Accent 5" w:semiHidden="0" w:uiPriority="71" w:unhideWhenUsed="0"/>
-    <w:lsdException w:name="Colorful List Accent 5" w:semiHidden="0" w:uiPriority="72" w:unhideWhenUsed="0"/>
-    <w:lsdException w:name="Colorful Grid Accent 5" w:semiHidden="0" w:uiPriority="73" w:unhideWhenUsed="0"/>
-    <w:lsdException w:name="Light Shading Accent 6" w:semiHidden="0" w:uiPriority="60" w:unhideWhenUsed="0"/>
-    <w:lsdException w:name="Light List Accent 6" w:semiHidden="0" w:uiPriority="61" w:unhideWhenUsed="0"/>
-    <w:lsdException w:name="Light Grid Accent 6" w:semiHidden="0" w:uiPriority="62" w:unhideWhenUsed="0"/>
-    <w:lsdException w:name="Medium Shading 1 Accent 6" w:semiHidden="0" w:uiPriority="63" w:unhideWhenUsed="0"/>
-    <w:lsdException w:name="Medium Shading 2 Accent 6" w:semiHidden="0" w:uiPriority="64" w:unhideWhenUsed="0"/>
-    <w:lsdException w:name="Medium List 1 Accent 6" w:semiHidden="0" w:uiPriority="65" w:unhideWhenUsed="0"/>
-    <w:lsdException w:name="Medium List 2 Accent 6" w:semiHidden="0" w:uiPriority="66" w:unhideWhenUsed="0"/>
-    <w:lsdException w:name="Medium Grid 1 Accent 6" w:semiHidden="0" w:uiPriority="67" w:unhideWhenUsed="0"/>
-    <w:lsdException w:name="Medium Grid 2 Accent 6" w:semiHidden="0" w:uiPriority="68" w:unhideWhenUsed="0"/>
-    <w:lsdException w:name="Medium Grid 3 Accent 6" w:semiHidden="0" w:uiPriority="69" w:unhideWhenUsed="0"/>
-    <w:lsdException w:name="Dark List Accent 6" w:semiHidden="0" w:uiPriority="70" w:unhideWhenUsed="0"/>
-    <w:lsdException w:name="Colorful Shading Accent 6" w:semiHidden="0" w:uiPriority="71" w:unhideWhenUsed="0"/>
-    <w:lsdException w:name="Colorful List Accent 6" w:semiHidden="0" w:uiPriority="72" w:unhideWhenUsed="0"/>
-    <w:lsdException w:name="Colorful Grid Accent 6" w:semiHidden="0" w:uiPriority="73" w:unhideWhenUsed="0"/>
-    <w:lsdException w:name="Subtle Emphasis" w:semiHidden="0" w:uiPriority="19" w:unhideWhenUsed="0" w:qFormat="1"/>
-    <w:lsdException w:name="Intense Emphasis" w:semiHidden="0" w:uiPriority="21" w:unhideWhenUsed="0" w:qFormat="1"/>
-    <w:lsdException w:name="Subtle Reference" w:semiHidden="0" w:uiPriority="31" w:unhideWhenUsed="0" w:qFormat="1"/>
-    <w:lsdException w:name="Intense Reference" w:semiHidden="0" w:uiPriority="32" w:unhideWhenUsed="0" w:qFormat="1"/>
-    <w:lsdException w:name="Book Title" w:semiHidden="0" w:uiPriority="33" w:unhideWhenUsed="0" w:qFormat="1"/>
-    <w:lsdException w:name="Bibliography" w:uiPriority="37"/>
-    <w:lsdException w:name="TOC Heading" w:uiPriority="39" w:qFormat="1"/>
-  </w:latentStyles>
-  <w:style w:type="paragraph" w:default="1" w:styleId="Normal">
-    <w:name w:val="Normal"/>
-    <w:qFormat/>
-  </w:style>
-  <w:style w:type="character" w:default="1" w:styleId="DefaultParagraphFont">
-    <w:name w:val="Default Paragraph Font"/>
-    <w:uiPriority w:val="1"/>
-    <w:semiHidden/>
-    <w:unhideWhenUsed/>
-  </w:style>
-  <w:style w:type="table" w:default="1" w:styleId="TableNormal">
-    <w:name w:val="Normal Table"/>
-    <w:uiPriority w:val="99"/>
-    <w:semiHidden/>
-    <w:unhideWhenUsed/>
-    <w:tblPr>
-      <w:tblInd w:w="0" w:type="dxa"/>
-      <w:tblCellMar>
-        <w:top w:w="0" w:type="dxa"/>
-        <w:left w:w="108" w:type="dxa"/>
-        <w:bottom w:w="0" w:type="dxa"/>
-        <w:right w:w="108" w:type="dxa"/>
-      </w:tblCellMar>
-    </w:tblPr>
-  </w:style>
-  <w:style w:type="numbering" w:default="1" w:styleId="NoList">
-    <w:name w:val="No List"/>
-    <w:uiPriority w:val="99"/>
-    <w:semiHidden/>
-    <w:unhideWhenUsed/>
-  </w:style>
-</w:styles>
-</file>
-
 <file path=word/theme/theme1.xml><?xml version="1.0" encoding="utf-8"?>
 <a:theme xmlns:a="http://schemas.openxmlformats.org/drawingml/2006/main" name="Office Theme">
   <a:themeElements>
@@ -3384,7 +3415,7 @@
 </file>
 
 <file path=customXml/itemProps1.xml><?xml version="1.0" encoding="utf-8"?>
-<ds:datastoreItem xmlns:ds="http://schemas.openxmlformats.org/officeDocument/2006/customXml" ds:itemID="{83B6E8A4-427B-45E6-B573-5764EF9FC9A3}">
+<ds:datastoreItem xmlns:ds="http://schemas.openxmlformats.org/officeDocument/2006/customXml" ds:itemID="{A7CC8943-F04E-4CD1-951B-E4F7C7E44663}">
   <ds:schemaRefs>
     <ds:schemaRef ds:uri="http://schemas.openxmlformats.org/officeDocument/2006/bibliography"/>
   </ds:schemaRefs>

</xml_diff>

<commit_message>
[RCPUB] Turns out the bug was when ImageMagick convert wasn't set. Also fixed a bug related to https
</commit_message>
<xml_diff>
--- a/Specs.docx
+++ b/Specs.docx
@@ -962,118 +962,118 @@
         </w:numPr>
         <w:spacing w:after="200" w:line="276" w:lineRule="auto"/>
       </w:pPr>
+      <w:r>
+        <w:t>idVersion_Current</w:t>
+      </w:r>
+    </w:p>
+    <w:p>
+      <w:pPr>
+        <w:pStyle w:val="ListParagraph"/>
+        <w:numPr>
+          <w:ilvl w:val="0"/>
+          <w:numId w:val="5"/>
+        </w:numPr>
+        <w:spacing w:after="200" w:line="276" w:lineRule="auto"/>
+      </w:pPr>
+      <w:r>
+        <w:lastRenderedPageBreak/>
+        <w:t>txtBodyHTMLCache</w:t>
+      </w:r>
+      <w:r>
+        <w:t xml:space="preserve"> (This is a formatted version of tblPageHistory::txtPage, that is convered from RC markup to html).</w:t>
+      </w:r>
+    </w:p>
+    <w:p>
+      <w:pPr>
+        <w:pStyle w:val="Heading2"/>
+      </w:pPr>
+      <w:r>
+        <w:t>Page History Table</w:t>
+      </w:r>
+    </w:p>
+    <w:p>
+      <w:r>
+        <w:t>This contains all the actual page data and page title for the entire history of all the pages.</w:t>
+      </w:r>
+    </w:p>
+    <w:p>
+      <w:pPr>
+        <w:pStyle w:val="Heading3"/>
+      </w:pPr>
+      <w:proofErr w:type="spellStart"/>
+      <w:proofErr w:type="gramStart"/>
+      <w:r>
+        <w:t>tblPageHistory</w:t>
+      </w:r>
+      <w:proofErr w:type="spellEnd"/>
+      <w:proofErr w:type="gramEnd"/>
+    </w:p>
+    <w:p>
+      <w:pPr>
+        <w:pStyle w:val="ListParagraph"/>
+        <w:numPr>
+          <w:ilvl w:val="0"/>
+          <w:numId w:val="6"/>
+        </w:numPr>
+        <w:spacing w:after="200" w:line="276" w:lineRule="auto"/>
+      </w:pPr>
+      <w:r>
+        <w:t>id</w:t>
+      </w:r>
+    </w:p>
+    <w:p>
+      <w:pPr>
+        <w:pStyle w:val="ListParagraph"/>
+        <w:numPr>
+          <w:ilvl w:val="0"/>
+          <w:numId w:val="6"/>
+        </w:numPr>
+        <w:spacing w:after="200" w:line="276" w:lineRule="auto"/>
+      </w:pPr>
+      <w:r>
+        <w:t>idPage (matches tblPages::idPage)</w:t>
+      </w:r>
+    </w:p>
+    <w:p>
+      <w:pPr>
+        <w:pStyle w:val="ListParagraph"/>
+        <w:numPr>
+          <w:ilvl w:val="0"/>
+          <w:numId w:val="6"/>
+        </w:numPr>
+        <w:spacing w:after="200" w:line="276" w:lineRule="auto"/>
+      </w:pPr>
+      <w:r>
+        <w:t>idVersion (current version of page is tblPages::idVersion_Current)</w:t>
+      </w:r>
+    </w:p>
+    <w:p>
+      <w:pPr>
+        <w:pStyle w:val="ListParagraph"/>
+        <w:numPr>
+          <w:ilvl w:val="0"/>
+          <w:numId w:val="6"/>
+        </w:numPr>
+        <w:spacing w:after="200" w:line="276" w:lineRule="auto"/>
+      </w:pPr>
+      <w:r>
+        <w:t>txtTitle</w:t>
+      </w:r>
+    </w:p>
+    <w:p>
+      <w:pPr>
+        <w:pStyle w:val="ListParagraph"/>
+        <w:numPr>
+          <w:ilvl w:val="0"/>
+          <w:numId w:val="6"/>
+        </w:numPr>
+        <w:spacing w:after="200" w:line="276" w:lineRule="auto"/>
+      </w:pPr>
+      <w:r>
+        <w:t>txtBody</w:t>
+      </w:r>
       <w:bookmarkStart w:id="0" w:name="_GoBack"/>
       <w:bookmarkEnd w:id="0"/>
-      <w:r>
-        <w:t>idVersion_Current</w:t>
-      </w:r>
-    </w:p>
-    <w:p>
-      <w:pPr>
-        <w:pStyle w:val="ListParagraph"/>
-        <w:numPr>
-          <w:ilvl w:val="0"/>
-          <w:numId w:val="5"/>
-        </w:numPr>
-        <w:spacing w:after="200" w:line="276" w:lineRule="auto"/>
-      </w:pPr>
-      <w:r>
-        <w:lastRenderedPageBreak/>
-        <w:t>txtBodyHTMLCache</w:t>
-      </w:r>
-      <w:r>
-        <w:t xml:space="preserve"> (This is a formatted version of tblPageHistory::txtPage, that is convered from RC markup to html).</w:t>
-      </w:r>
-    </w:p>
-    <w:p>
-      <w:pPr>
-        <w:pStyle w:val="Heading2"/>
-      </w:pPr>
-      <w:r>
-        <w:t>Page History Table</w:t>
-      </w:r>
-    </w:p>
-    <w:p>
-      <w:r>
-        <w:t>This contains all the actual page data and page title for the entire history of all the pages.</w:t>
-      </w:r>
-    </w:p>
-    <w:p>
-      <w:pPr>
-        <w:pStyle w:val="Heading3"/>
-      </w:pPr>
-      <w:proofErr w:type="spellStart"/>
-      <w:proofErr w:type="gramStart"/>
-      <w:r>
-        <w:t>tblPageHistory</w:t>
-      </w:r>
-      <w:proofErr w:type="spellEnd"/>
-      <w:proofErr w:type="gramEnd"/>
-    </w:p>
-    <w:p>
-      <w:pPr>
-        <w:pStyle w:val="ListParagraph"/>
-        <w:numPr>
-          <w:ilvl w:val="0"/>
-          <w:numId w:val="6"/>
-        </w:numPr>
-        <w:spacing w:after="200" w:line="276" w:lineRule="auto"/>
-      </w:pPr>
-      <w:r>
-        <w:t>id</w:t>
-      </w:r>
-    </w:p>
-    <w:p>
-      <w:pPr>
-        <w:pStyle w:val="ListParagraph"/>
-        <w:numPr>
-          <w:ilvl w:val="0"/>
-          <w:numId w:val="6"/>
-        </w:numPr>
-        <w:spacing w:after="200" w:line="276" w:lineRule="auto"/>
-      </w:pPr>
-      <w:r>
-        <w:t>idPage (matches tblPages::idPage)</w:t>
-      </w:r>
-    </w:p>
-    <w:p>
-      <w:pPr>
-        <w:pStyle w:val="ListParagraph"/>
-        <w:numPr>
-          <w:ilvl w:val="0"/>
-          <w:numId w:val="6"/>
-        </w:numPr>
-        <w:spacing w:after="200" w:line="276" w:lineRule="auto"/>
-      </w:pPr>
-      <w:r>
-        <w:t>idVersion (current version of page is tblPages::idVersion_Current)</w:t>
-      </w:r>
-    </w:p>
-    <w:p>
-      <w:pPr>
-        <w:pStyle w:val="ListParagraph"/>
-        <w:numPr>
-          <w:ilvl w:val="0"/>
-          <w:numId w:val="6"/>
-        </w:numPr>
-        <w:spacing w:after="200" w:line="276" w:lineRule="auto"/>
-      </w:pPr>
-      <w:r>
-        <w:t>txtTitle</w:t>
-      </w:r>
-    </w:p>
-    <w:p>
-      <w:pPr>
-        <w:pStyle w:val="ListParagraph"/>
-        <w:numPr>
-          <w:ilvl w:val="0"/>
-          <w:numId w:val="6"/>
-        </w:numPr>
-        <w:spacing w:after="200" w:line="276" w:lineRule="auto"/>
-      </w:pPr>
-      <w:r>
-        <w:t>txtPage</w:t>
-      </w:r>
     </w:p>
     <w:p>
       <w:pPr>
@@ -3415,7 +3415,7 @@
 </file>
 
 <file path=customXml/itemProps1.xml><?xml version="1.0" encoding="utf-8"?>
-<ds:datastoreItem xmlns:ds="http://schemas.openxmlformats.org/officeDocument/2006/customXml" ds:itemID="{A7CC8943-F04E-4CD1-951B-E4F7C7E44663}">
+<ds:datastoreItem xmlns:ds="http://schemas.openxmlformats.org/officeDocument/2006/customXml" ds:itemID="{AC8E2C38-4D84-4E3F-9AA7-9F3663A8575D}">
   <ds:schemaRefs>
     <ds:schemaRef ds:uri="http://schemas.openxmlformats.org/officeDocument/2006/bibliography"/>
   </ds:schemaRefs>

</xml_diff>

<commit_message>
[rcpub] Update the specifications document.
</commit_message>
<xml_diff>
--- a/Specs.docx
+++ b/Specs.docx
@@ -204,252 +204,6 @@
     </w:p>
     <w:p>
       <w:pPr>
-        <w:pStyle w:val="Heading1"/>
-      </w:pPr>
-      <w:r>
-        <w:t>Tables</w:t>
-      </w:r>
-    </w:p>
-    <w:p>
-      <w:pPr>
-        <w:pStyle w:val="Heading2"/>
-      </w:pPr>
-      <w:r>
-        <w:t>tblUser</w:t>
-      </w:r>
-    </w:p>
-    <w:p>
-      <w:r>
-        <w:t>All the users and their access levels.</w:t>
-      </w:r>
-    </w:p>
-    <w:p>
-      <w:r>
-        <w:t>tbl</w:t>
-      </w:r>
-      <w:r>
-        <w:t>Users(</w:t>
-      </w:r>
-      <w:r>
-        <w:rPr>
-          <w:u w:val="single"/>
-        </w:rPr>
-        <w:t>id</w:t>
-      </w:r>
-      <w:r>
-        <w:t xml:space="preserve">, </w:t>
-      </w:r>
-      <w:r>
-        <w:rPr>
-          <w:u w:val="single"/>
-        </w:rPr>
-        <w:t>txt</w:t>
-      </w:r>
-      <w:r>
-        <w:rPr>
-          <w:u w:val="single"/>
-        </w:rPr>
-        <w:t>UserName</w:t>
-      </w:r>
-      <w:r>
-        <w:t xml:space="preserve">, </w:t>
-      </w:r>
-      <w:r>
-        <w:t>txt</w:t>
-      </w:r>
-      <w:r>
-        <w:t xml:space="preserve">Password, </w:t>
-      </w:r>
-      <w:r>
-        <w:t>txtAlias</w:t>
-      </w:r>
-      <w:r>
-        <w:t>, nAccessLevel</w:t>
-      </w:r>
-      <w:r>
-        <w:t>)</w:t>
-      </w:r>
-    </w:p>
-    <w:p>
-      <w:pPr>
-        <w:pStyle w:val="Heading2"/>
-      </w:pPr>
-      <w:r>
-        <w:t>tblComment</w:t>
-      </w:r>
-    </w:p>
-    <w:p>
-      <w:r>
-        <w:t>Comments posted, linked to content.</w:t>
-      </w:r>
-    </w:p>
-    <w:p>
-      <w:r>
-        <w:t>tbl</w:t>
-      </w:r>
-      <w:r>
-        <w:t>Comments(</w:t>
-      </w:r>
-      <w:r>
-        <w:rPr>
-          <w:u w:val="single"/>
-        </w:rPr>
-        <w:t>id</w:t>
-      </w:r>
-      <w:r>
-        <w:t xml:space="preserve">, </w:t>
-      </w:r>
-      <w:r>
-        <w:rPr>
-          <w:i/>
-        </w:rPr>
-        <w:t>idContent</w:t>
-      </w:r>
-      <w:r>
-        <w:t xml:space="preserve">, </w:t>
-      </w:r>
-      <w:r>
-        <w:rPr>
-          <w:i/>
-        </w:rPr>
-        <w:t>idUser</w:t>
-      </w:r>
-      <w:r>
-        <w:t xml:space="preserve">, </w:t>
-      </w:r>
-      <w:r>
-        <w:t xml:space="preserve">txtName, </w:t>
-      </w:r>
-      <w:r>
-        <w:t>txt</w:t>
-      </w:r>
-      <w:r>
-        <w:t xml:space="preserve">Email, </w:t>
-      </w:r>
-      <w:r>
-        <w:t>txt</w:t>
-      </w:r>
-      <w:r>
-        <w:t xml:space="preserve">Comment, </w:t>
-      </w:r>
-      <w:r>
-        <w:t>dtPosted</w:t>
-      </w:r>
-      <w:r>
-        <w:t>, bApproved</w:t>
-      </w:r>
-      <w:r>
-        <w:t>)</w:t>
-      </w:r>
-    </w:p>
-    <w:p>
-      <w:pPr>
-        <w:pStyle w:val="Heading2"/>
-      </w:pPr>
-      <w:r>
-        <w:t>tblNews</w:t>
-      </w:r>
-    </w:p>
-    <w:p>
-      <w:r>
-        <w:t>News items.</w:t>
-      </w:r>
-    </w:p>
-    <w:p>
-      <w:r>
-        <w:t>tblNews(</w:t>
-      </w:r>
-      <w:r>
-        <w:rPr>
-          <w:u w:val="single"/>
-        </w:rPr>
-        <w:t>id</w:t>
-      </w:r>
-      <w:r>
-        <w:t xml:space="preserve">, </w:t>
-      </w:r>
-      <w:r>
-        <w:rPr>
-          <w:i/>
-        </w:rPr>
-        <w:t>idUser</w:t>
-      </w:r>
-      <w:r>
-        <w:t>, dtPosted, txtTitle, txtBody)</w:t>
-      </w:r>
-    </w:p>
-    <w:p>
-      <w:pPr>
-        <w:pStyle w:val="Heading2"/>
-      </w:pPr>
-      <w:r>
-        <w:t>tblMessage</w:t>
-      </w:r>
-    </w:p>
-    <w:p>
-      <w:r>
-        <w:t>Messages sent.</w:t>
-      </w:r>
-    </w:p>
-    <w:p>
-      <w:r>
-        <w:lastRenderedPageBreak/>
-        <w:t>tbl</w:t>
-      </w:r>
-      <w:r>
-        <w:t>Messages(</w:t>
-      </w:r>
-      <w:r>
-        <w:rPr>
-          <w:u w:val="single"/>
-        </w:rPr>
-        <w:t>id</w:t>
-      </w:r>
-      <w:r>
-        <w:t xml:space="preserve">, </w:t>
-      </w:r>
-      <w:r>
-        <w:t>idUser_To</w:t>
-      </w:r>
-      <w:r>
-        <w:t xml:space="preserve">, </w:t>
-      </w:r>
-      <w:r>
-        <w:t>idUser_From</w:t>
-      </w:r>
-      <w:r>
-        <w:t xml:space="preserve">, </w:t>
-      </w:r>
-      <w:r>
-        <w:t>txtEmail</w:t>
-      </w:r>
-      <w:r>
-        <w:t xml:space="preserve">, </w:t>
-      </w:r>
-      <w:r>
-        <w:t xml:space="preserve">txtSubject, </w:t>
-      </w:r>
-      <w:r>
-        <w:t>txt</w:t>
-      </w:r>
-      <w:r>
-        <w:t xml:space="preserve">Message, </w:t>
-      </w:r>
-      <w:r>
-        <w:t>b</w:t>
-      </w:r>
-      <w:r>
-        <w:t xml:space="preserve">Read, </w:t>
-      </w:r>
-      <w:r>
-        <w:t>dtSent</w:t>
-      </w:r>
-      <w:r>
-        <w:t>)</w:t>
-      </w:r>
-    </w:p>
-    <w:p>
-      <w:pPr>
         <w:pStyle w:val="Subtitle"/>
       </w:pPr>
       <w:r>
@@ -583,6 +337,7 @@
     </w:p>
     <w:p>
       <w:r>
+        <w:lastRenderedPageBreak/>
         <w:t>Function and method names should be have each word capitalized, eg TheFunction($nValue).</w:t>
       </w:r>
     </w:p>
@@ -654,25 +409,165 @@
         <w:pStyle w:val="Heading1"/>
       </w:pPr>
       <w:r>
+        <w:t>Upload Page</w:t>
+      </w:r>
+      <w:r>
+        <w:t xml:space="preserve"> (</w:t>
+      </w:r>
+      <w:r>
+        <w:t>index.php?content=upload</w:t>
+      </w:r>
+      <w:r>
+        <w:t>)</w:t>
+      </w:r>
+    </w:p>
+    <w:p>
+      <w:r>
+        <w:t>The upload page allows new content to be uploaded to the site. Only users with the appropriate access can upload content. The upload page performs various checks to make sure that the uploaded content is formatted correctly.</w:t>
+      </w:r>
+      <w:r>
+        <w:t xml:space="preserve"> The upload page will upload anything, but it shows a warning if the content is not in PDF format.</w:t>
+      </w:r>
+    </w:p>
+    <w:p>
+      <w:pPr>
+        <w:pStyle w:val="Heading1"/>
+      </w:pPr>
+      <w:r>
+        <w:t>Login Page</w:t>
+      </w:r>
+      <w:r>
+        <w:t xml:space="preserve"> (</w:t>
+      </w:r>
+      <w:r>
+        <w:t>index.php?content=login[&amp;logout]</w:t>
+      </w:r>
+      <w:r>
+        <w:t>)</w:t>
+      </w:r>
+    </w:p>
+    <w:p>
+      <w:r>
+        <w:t>The login page allows an administrator to log in. The page performs authentication. It also allows logged in users to logout with the appropriate parameters.</w:t>
+      </w:r>
+    </w:p>
+    <w:p>
+      <w:pPr>
+        <w:pStyle w:val="Heading1"/>
+      </w:pPr>
+      <w:r>
+        <w:t>Content Page</w:t>
+      </w:r>
+      <w:r>
+        <w:t xml:space="preserve"> (index.php?content=</w:t>
+      </w:r>
+      <w:r>
+        <w:t>content</w:t>
+      </w:r>
+      <w:r>
+        <w:t>&amp;id=</w:t>
+      </w:r>
+      <w:r>
+        <w:t>(?)</w:t>
+      </w:r>
+      <w:r>
+        <w:t>)</w:t>
+      </w:r>
+    </w:p>
+    <w:p>
+      <w:r>
+        <w:t>The content page displays the content of a particular piece of content. It also allows a logged in administrator to go to the edit content page for that particular item. Non-users may also post comments about the particular piece.</w:t>
+      </w:r>
+      <w:r>
+        <w:t xml:space="preserve"> Administrators may also delete comments.</w:t>
+      </w:r>
+    </w:p>
+    <w:p>
+      <w:pPr>
+        <w:pStyle w:val="Heading1"/>
+      </w:pPr>
+      <w:r>
+        <w:t>Inbox (index.php?content=email[&amp;message=(?)])</w:t>
+      </w:r>
+    </w:p>
+    <w:p>
+      <w:r>
+        <w:t xml:space="preserve">Allows a logged in user to see the messages that they have been sent, </w:t>
+      </w:r>
+      <w:r>
+        <w:t>delete them, and read them.</w:t>
+      </w:r>
+    </w:p>
+    <w:p>
+      <w:pPr>
+        <w:pStyle w:val="Heading1"/>
+      </w:pPr>
+      <w:r>
         <w:lastRenderedPageBreak/>
-        <w:t>Upload Page</w:t>
+        <w:t>Contact Page</w:t>
       </w:r>
       <w:r>
         <w:t xml:space="preserve"> (</w:t>
       </w:r>
       <w:r>
-        <w:t>index.php?content=upload</w:t>
-      </w:r>
-      <w:r>
-        <w:t>)</w:t>
-      </w:r>
-    </w:p>
-    <w:p>
-      <w:r>
-        <w:t>The upload page allows new content to be uploaded to the site. Only users with the appropriate access can upload content. The upload page performs various checks to make sure that the uploaded content is formatted correctly.</w:t>
-      </w:r>
-      <w:r>
-        <w:t xml:space="preserve"> The upload page will upload anything, but it shows a warning if the content is not in PDF format.</w:t>
+        <w:t>index</w:t>
+      </w:r>
+      <w:r>
+        <w:t>.php</w:t>
+      </w:r>
+      <w:r>
+        <w:t>?content=con</w:t>
+      </w:r>
+      <w:r>
+        <w:t>t</w:t>
+      </w:r>
+      <w:r>
+        <w:t>act</w:t>
+      </w:r>
+      <w:r>
+        <w:t>).</w:t>
+      </w:r>
+    </w:p>
+    <w:p>
+      <w:r>
+        <w:t>Allows someone to</w:t>
+      </w:r>
+      <w:r>
+        <w:t xml:space="preserve"> email</w:t>
+      </w:r>
+      <w:r>
+        <w:t xml:space="preserve"> </w:t>
+      </w:r>
+      <w:r>
+        <w:t>a registered user.</w:t>
+      </w:r>
+    </w:p>
+    <w:p>
+      <w:pPr>
+        <w:pStyle w:val="Subtitle"/>
+      </w:pPr>
+      <w:r>
+        <w:t>User Access</w:t>
+      </w:r>
+    </w:p>
+    <w:p>
+      <w:r>
+        <w:t xml:space="preserve">User accounts have an access level. Each page is assigned an access level, with 1 being the lowest level, and all public pages have an access level of 1. If a browser tries to navigate to a restricted page, the page will be not be processed at all (POST or GET </w:t>
+      </w:r>
+      <w:r>
+        <w:t xml:space="preserve">messages </w:t>
+      </w:r>
+      <w:r>
+        <w:t>will not be processed). Only a message stating that the page is restricted will be displayed.</w:t>
+      </w:r>
+      <w:r>
+        <w:t xml:space="preserve"> User access is handled by PHP sessions with variables stored in </w:t>
+      </w:r>
+      <w:r>
+        <w:t>$_</w:t>
+      </w:r>
+      <w:r>
+        <w:t>SESSION.</w:t>
       </w:r>
     </w:p>
     <w:p>
@@ -680,21 +575,26 @@
         <w:pStyle w:val="Heading1"/>
       </w:pPr>
       <w:r>
-        <w:t>Login Page</w:t>
-      </w:r>
-      <w:r>
-        <w:t xml:space="preserve"> (</w:t>
-      </w:r>
-      <w:r>
-        <w:t>index.php?content=login[&amp;logout]</w:t>
-      </w:r>
-      <w:r>
-        <w:t>)</w:t>
-      </w:r>
-    </w:p>
-    <w:p>
-      <w:r>
-        <w:t>The login page allows an administrator to log in. The page performs authentication. It also allows logged in users to logout with the appropriate parameters.</w:t>
+        <w:t>Passwords</w:t>
+      </w:r>
+    </w:p>
+    <w:p>
+      <w:r>
+        <w:t>Passwords are stored in the database by their MD5 hash. Because the web server does not have an encryption certificate, the login is managed by javascript has</w:t>
+      </w:r>
+      <w:r>
+        <w:t>h</w:t>
+      </w:r>
+      <w:r>
+        <w:t>ing the password into md5. Then a new string is created with a unique key appended to the hashed password, and that string is then hashed using sha1. In order to authenticate the user, the password is retrieved from the database, and then the same alogrithm for the sha1 hashing is applied to the retrieved password, and the two are compared. That way the actual password, and it’s md5 hash are not transmitted over the internet, it all the actual password exists only on the client, and only a hashed version of the md5 is transmitted. Not as secure as SSL but much cheaper than a certificate.</w:t>
+      </w:r>
+    </w:p>
+    <w:p>
+      <w:pPr>
+        <w:pStyle w:val="Title"/>
+      </w:pPr>
+      <w:r>
+        <w:t>RC Publisher 2 (This Supersedes the Above)</w:t>
       </w:r>
     </w:p>
     <w:p>
@@ -702,183 +602,47 @@
         <w:pStyle w:val="Heading1"/>
       </w:pPr>
       <w:r>
-        <w:t>Content Page</w:t>
-      </w:r>
-      <w:r>
-        <w:t xml:space="preserve"> (index.php?content=</w:t>
-      </w:r>
-      <w:r>
-        <w:t>content</w:t>
-      </w:r>
-      <w:r>
-        <w:t>&amp;id=</w:t>
-      </w:r>
-      <w:r>
-        <w:t>(?)</w:t>
-      </w:r>
-      <w:r>
-        <w:t>)</w:t>
-      </w:r>
-    </w:p>
-    <w:p>
-      <w:r>
-        <w:t>The content page displays the content of a particular piece of content. It also allows a logged in administrator to go to the edit content page for that particular item. Non-users may also post comments about the particular piece.</w:t>
-      </w:r>
-      <w:r>
-        <w:t xml:space="preserve"> Administrators may also delete comments.</w:t>
-      </w:r>
-    </w:p>
-    <w:p>
-      <w:pPr>
-        <w:pStyle w:val="Heading1"/>
-      </w:pPr>
-      <w:r>
-        <w:t>Inbox (index.php?content=email[&amp;message=(?)])</w:t>
-      </w:r>
-    </w:p>
-    <w:p>
-      <w:r>
-        <w:t xml:space="preserve">Allows a logged in user to see the messages that they have been sent, </w:t>
-      </w:r>
-      <w:r>
-        <w:t>delete them, and read them.</w:t>
-      </w:r>
-    </w:p>
-    <w:p>
-      <w:pPr>
-        <w:pStyle w:val="Heading1"/>
-      </w:pPr>
-      <w:r>
-        <w:t>Contact Page</w:t>
-      </w:r>
-      <w:r>
-        <w:t xml:space="preserve"> (</w:t>
-      </w:r>
-      <w:r>
-        <w:t>index</w:t>
-      </w:r>
-      <w:r>
-        <w:t>.php</w:t>
-      </w:r>
-      <w:r>
-        <w:t>?content=con</w:t>
-      </w:r>
-      <w:r>
-        <w:t>t</w:t>
-      </w:r>
-      <w:r>
-        <w:t>act</w:t>
-      </w:r>
-      <w:r>
-        <w:t>).</w:t>
-      </w:r>
-    </w:p>
-    <w:p>
-      <w:r>
-        <w:t>Allows someone to</w:t>
-      </w:r>
-      <w:r>
-        <w:t xml:space="preserve"> email</w:t>
-      </w:r>
-      <w:r>
-        <w:t xml:space="preserve"> </w:t>
-      </w:r>
-      <w:r>
-        <w:t>a registered user.</w:t>
-      </w:r>
-    </w:p>
-    <w:p>
-      <w:pPr>
-        <w:pStyle w:val="Subtitle"/>
-      </w:pPr>
-      <w:r>
-        <w:t>User Access</w:t>
-      </w:r>
-    </w:p>
-    <w:p>
-      <w:r>
-        <w:t xml:space="preserve">User accounts have an access level. Each page is assigned an access level, with 1 being the lowest level, and all public pages have an access level of 1. If a browser tries to navigate to a restricted page, the page will be not be processed at all (POST or GET </w:t>
-      </w:r>
-      <w:r>
-        <w:t xml:space="preserve">messages </w:t>
-      </w:r>
-      <w:r>
-        <w:t>will not be processed). Only a message stating that the page is restricted will be displayed.</w:t>
-      </w:r>
-      <w:r>
-        <w:t xml:space="preserve"> User access is handled by PHP sessions with variables stored in </w:t>
-      </w:r>
-      <w:r>
-        <w:t>$_</w:t>
-      </w:r>
-      <w:r>
-        <w:t>SESSION.</w:t>
-      </w:r>
-    </w:p>
-    <w:p>
-      <w:pPr>
-        <w:pStyle w:val="Heading1"/>
-      </w:pPr>
-      <w:r>
-        <w:t>Passwords</w:t>
-      </w:r>
-    </w:p>
-    <w:p>
-      <w:r>
-        <w:t>Passwords are stored in the database by their MD5 hash. Because the web server does not have an encryption certificate, the login is managed by javascript hasing the password into md5. Then a new string is created with a unique key appended to the hashed password, and that string is then hashed using sha1. In order to authenticate the user, the password is retrieved from the database, and then the same alogrithm for the sha1 hashing is applied to the retrieved password, and the two are compared. That way the actual password, and it’s md5 hash are not transmitted over the internet, it all the actual password exists only on the client, and only a hashed version of the md5 is transmitted. Not as secure as SSL but much cheaper than a certificate.</w:t>
-      </w:r>
-    </w:p>
-    <w:p>
-      <w:pPr>
-        <w:pStyle w:val="Title"/>
-      </w:pPr>
+        <w:t>Specifications</w:t>
+      </w:r>
+    </w:p>
+    <w:p>
+      <w:r>
+        <w:t>RC Publisher 2 is to be a Wiki type web experience, though not in the traditional sense as it is not intended for public modification. It is meant to be an easy way for website administrators to add and delete content.</w:t>
+      </w:r>
+    </w:p>
+    <w:p>
+      <w:r>
+        <w:t>The site is divided into two main parts, with some additional features. The two main features are pages and files. The additional features include a news feed.</w:t>
+      </w:r>
+    </w:p>
+    <w:p>
+      <w:pPr>
+        <w:pStyle w:val="Heading2"/>
+      </w:pPr>
+      <w:r>
+        <w:t>Pages</w:t>
+      </w:r>
+    </w:p>
+    <w:p>
+      <w:r>
+        <w:t>Pages are the brunt of the website. A page is defined by text which contains a basic markup language. Pages may imbed certain types of files (such as images). A complete history of each page is stored in case a previous revision needs to be restored. Each page may be commented on. Pages may be deleted, but this merely makes them inaccessible, the entire history is still maintained and they may be restored. Comments may be deleted and otherwise moderated. Deleted comments cannot be restored.</w:t>
+      </w:r>
+    </w:p>
+    <w:p>
+      <w:pPr>
+        <w:pStyle w:val="Heading2"/>
+      </w:pPr>
+      <w:r>
+        <w:t>Files</w:t>
+      </w:r>
+    </w:p>
+    <w:p>
+      <w:r>
+        <w:t xml:space="preserve">Any type of file may be uploaded. Most likely image files will be uploaded. A file may also be pulled from another site and then stored locally. A file may also be replaced by a new version of the file or deleted. A history of each file is not maintained. Images and other file types may be embedded into a page. Files are stored in a special files directory, the path to a file is </w:t>
+      </w:r>
       <w:r>
         <w:lastRenderedPageBreak/>
-        <w:t>RC Publisher 2 (This Supersedes the Above)</w:t>
-      </w:r>
-    </w:p>
-    <w:p>
-      <w:pPr>
-        <w:pStyle w:val="Heading1"/>
-      </w:pPr>
-      <w:r>
-        <w:t>Specifications</w:t>
-      </w:r>
-    </w:p>
-    <w:p>
-      <w:r>
-        <w:t>RC Publisher 2 is to be a Wiki type web experience, though not in the traditional sense as it is not intended for public modification. It is meant to be an easy way for website administrators to add and delete content.</w:t>
-      </w:r>
-    </w:p>
-    <w:p>
-      <w:r>
-        <w:t>The site is divided into two main parts, with some additional features. The two main features are pages and files. The additional features include a news feed.</w:t>
-      </w:r>
-    </w:p>
-    <w:p>
-      <w:pPr>
-        <w:pStyle w:val="Heading2"/>
-      </w:pPr>
-      <w:r>
-        <w:t>Pages</w:t>
-      </w:r>
-    </w:p>
-    <w:p>
-      <w:r>
-        <w:t>Pages are the brunt of the website. A page is defined by text which contains a basic markup language. Pages may imbed certain types of files (such as images). A complete history of each page is stored in case a previous revision needs to be restored. Each page may be commented on. Pages may be deleted, but this merely makes them inaccessible, the entire history is still maintained and they may be restored. Comments may be deleted and otherwise moderated. Deleted comments cannot be restored.</w:t>
-      </w:r>
-    </w:p>
-    <w:p>
-      <w:pPr>
-        <w:pStyle w:val="Heading2"/>
-      </w:pPr>
-      <w:r>
-        <w:t>Files</w:t>
-      </w:r>
-    </w:p>
-    <w:p>
-      <w:r>
-        <w:t>Any type of file may be uploaded. Most likely image files will be uploaded. A file may also be pulled from another site and then stored locally. A file may also be replaced by a new version of the file or deleted. A history of each file is not maintained. Images and other file types may be embedded into a page. Files are stored in a special files directory, the path to a file is given by the /f/i/filename.ext (first two letters for path, followed by the full name of the filename). Files must be at least three characters long before the extension. All filenames are converted to lower case when they are uploaded. Any references to files is also converted to lower case. All files are referred to by their filename, the actual path is irrelevant and exists only to speed up loading a file from the file system.</w:t>
+        <w:t>given by the /f/i/filename.ext (first two letters for path, followed by the full name of the filename). Files must be at least three characters long before the extension. All filenames are converted to lower case when they are uploaded. Any references to files is also converted to lower case. All files are referred to by their filename, the actual path is irrelevant and exists only to speed up loading a file from the file system.</w:t>
       </w:r>
     </w:p>
     <w:p>
@@ -976,7 +740,6 @@
         <w:spacing w:after="200" w:line="276" w:lineRule="auto"/>
       </w:pPr>
       <w:r>
-        <w:lastRenderedPageBreak/>
         <w:t>txtBodyHTMLCache</w:t>
       </w:r>
       <w:r>
@@ -1031,49 +794,55 @@
         <w:spacing w:after="200" w:line="276" w:lineRule="auto"/>
       </w:pPr>
       <w:r>
-        <w:t>idPage (matches tblPages::idPage)</w:t>
-      </w:r>
-    </w:p>
-    <w:p>
-      <w:pPr>
-        <w:pStyle w:val="ListParagraph"/>
-        <w:numPr>
-          <w:ilvl w:val="0"/>
-          <w:numId w:val="6"/>
-        </w:numPr>
-        <w:spacing w:after="200" w:line="276" w:lineRule="auto"/>
-      </w:pPr>
-      <w:r>
-        <w:t>idVersion (current version of page is tblPages::idVersion_Current)</w:t>
-      </w:r>
-    </w:p>
-    <w:p>
-      <w:pPr>
-        <w:pStyle w:val="ListParagraph"/>
-        <w:numPr>
-          <w:ilvl w:val="0"/>
-          <w:numId w:val="6"/>
-        </w:numPr>
-        <w:spacing w:after="200" w:line="276" w:lineRule="auto"/>
-      </w:pPr>
-      <w:r>
-        <w:t>txtTitle</w:t>
-      </w:r>
-    </w:p>
-    <w:p>
-      <w:pPr>
-        <w:pStyle w:val="ListParagraph"/>
-        <w:numPr>
-          <w:ilvl w:val="0"/>
-          <w:numId w:val="6"/>
-        </w:numPr>
-        <w:spacing w:after="200" w:line="276" w:lineRule="auto"/>
-      </w:pPr>
-      <w:r>
-        <w:t>txtBody</w:t>
+        <w:t>idPage (matches tblPages::</w:t>
+      </w:r>
+      <w:r>
+        <w:t>id</w:t>
       </w:r>
       <w:bookmarkStart w:id="0" w:name="_GoBack"/>
       <w:bookmarkEnd w:id="0"/>
+      <w:r>
+        <w:t>)</w:t>
+      </w:r>
+    </w:p>
+    <w:p>
+      <w:pPr>
+        <w:pStyle w:val="ListParagraph"/>
+        <w:numPr>
+          <w:ilvl w:val="0"/>
+          <w:numId w:val="6"/>
+        </w:numPr>
+        <w:spacing w:after="200" w:line="276" w:lineRule="auto"/>
+      </w:pPr>
+      <w:r>
+        <w:t>idVersion (current version of page is tblPages::idVersion_Current)</w:t>
+      </w:r>
+    </w:p>
+    <w:p>
+      <w:pPr>
+        <w:pStyle w:val="ListParagraph"/>
+        <w:numPr>
+          <w:ilvl w:val="0"/>
+          <w:numId w:val="6"/>
+        </w:numPr>
+        <w:spacing w:after="200" w:line="276" w:lineRule="auto"/>
+      </w:pPr>
+      <w:r>
+        <w:t>txtTitle</w:t>
+      </w:r>
+    </w:p>
+    <w:p>
+      <w:pPr>
+        <w:pStyle w:val="ListParagraph"/>
+        <w:numPr>
+          <w:ilvl w:val="0"/>
+          <w:numId w:val="6"/>
+        </w:numPr>
+        <w:spacing w:after="200" w:line="276" w:lineRule="auto"/>
+      </w:pPr>
+      <w:r>
+        <w:t>txtBody</w:t>
+      </w:r>
     </w:p>
     <w:p>
       <w:pPr>
@@ -1226,6 +995,7 @@
         <w:spacing w:after="200" w:line="276" w:lineRule="auto"/>
       </w:pPr>
       <w:r>
+        <w:lastRenderedPageBreak/>
         <w:t>txtType (Predefined types img, pdf, txt, etc…)</w:t>
       </w:r>
     </w:p>
@@ -1330,11 +1100,7 @@
         <w:spacing w:after="200" w:line="276" w:lineRule="auto"/>
       </w:pPr>
       <w:r>
-        <w:t xml:space="preserve">Files are embedded with [[file:slug {{parameters}}]]. Parameters may be different depending on the type of file. Different parameters are separated by pipes “|”. Parameters should be unique enough that it </w:t>
-      </w:r>
-      <w:r>
-        <w:lastRenderedPageBreak/>
-        <w:t>doesn’t matter what order they are in. Currently image files resolve to display the image. All other files turn into a link.</w:t>
+        <w:t>Files are embedded with [[file:slug {{parameters}}]]. Parameters may be different depending on the type of file. Different parameters are separated by pipes “|”. Parameters should be unique enough that it doesn’t matter what order they are in. Currently image files resolve to display the image. All other files turn into a link.</w:t>
       </w:r>
     </w:p>
     <w:p>
@@ -3415,7 +3181,7 @@
 </file>
 
 <file path=customXml/itemProps1.xml><?xml version="1.0" encoding="utf-8"?>
-<ds:datastoreItem xmlns:ds="http://schemas.openxmlformats.org/officeDocument/2006/customXml" ds:itemID="{AC8E2C38-4D84-4E3F-9AA7-9F3663A8575D}">
+<ds:datastoreItem xmlns:ds="http://schemas.openxmlformats.org/officeDocument/2006/customXml" ds:itemID="{CCBF3704-8F9E-4F05-A5C7-851BF10A367A}">
   <ds:schemaRefs>
     <ds:schemaRef ds:uri="http://schemas.openxmlformats.org/officeDocument/2006/bibliography"/>
   </ds:schemaRefs>

</xml_diff>